<commit_message>
Rapport manque screen manuel manque déploiement et screens
</commit_message>
<xml_diff>
--- a/rendu/Manuel Tuniv.docx
+++ b/rendu/Manuel Tuniv.docx
@@ -422,8 +422,9 @@
                                     <w:sz w:val="40"/>
                                     <w:szCs w:val="40"/>
                                   </w:rPr>
-                                  <w:t>Nom</w:t>
+                                  <w:t xml:space="preserve">Gaël Journet Jean-François </w:t>
                                 </w:r>
+                                <w:proofErr w:type="spellStart"/>
                                 <w:r>
                                   <w:rPr>
                                     <w:rFonts w:eastAsia="Arial" w:cstheme="minorHAnsi"/>
@@ -431,8 +432,9 @@
                                     <w:sz w:val="40"/>
                                     <w:szCs w:val="40"/>
                                   </w:rPr>
-                                  <w:t>s</w:t>
+                                  <w:t>Marcourt</w:t>
                                 </w:r>
+                                <w:proofErr w:type="spellEnd"/>
                                 <w:r>
                                   <w:rPr>
                                     <w:rFonts w:eastAsia="Arial" w:cstheme="minorHAnsi"/>
@@ -440,52 +442,7 @@
                                     <w:sz w:val="40"/>
                                     <w:szCs w:val="40"/>
                                   </w:rPr>
-                                  <w:t xml:space="preserve"> et prénom</w:t>
-                                </w:r>
-                                <w:r>
-                                  <w:rPr>
-                                    <w:rFonts w:eastAsia="Arial" w:cstheme="minorHAnsi"/>
-                                    <w:i/>
-                                    <w:sz w:val="40"/>
-                                    <w:szCs w:val="40"/>
-                                  </w:rPr>
-                                  <w:t>s</w:t>
-                                </w:r>
-                                <w:r>
-                                  <w:rPr>
-                                    <w:rFonts w:eastAsia="Arial" w:cstheme="minorHAnsi"/>
-                                    <w:i/>
-                                    <w:sz w:val="40"/>
-                                    <w:szCs w:val="40"/>
-                                  </w:rPr>
-                                  <w:t xml:space="preserve"> de</w:t>
-                                </w:r>
-                                <w:r>
-                                  <w:rPr>
-                                    <w:rFonts w:eastAsia="Arial" w:cstheme="minorHAnsi"/>
-                                    <w:i/>
-                                    <w:sz w:val="40"/>
-                                    <w:szCs w:val="40"/>
-                                  </w:rPr>
-                                  <w:t>s</w:t>
-                                </w:r>
-                                <w:r>
-                                  <w:rPr>
-                                    <w:rFonts w:eastAsia="Arial" w:cstheme="minorHAnsi"/>
-                                    <w:i/>
-                                    <w:sz w:val="40"/>
-                                    <w:szCs w:val="40"/>
-                                  </w:rPr>
-                                  <w:t xml:space="preserve"> étudiant</w:t>
-                                </w:r>
-                                <w:r>
-                                  <w:rPr>
-                                    <w:rFonts w:eastAsia="Arial" w:cstheme="minorHAnsi"/>
-                                    <w:i/>
-                                    <w:sz w:val="40"/>
-                                    <w:szCs w:val="40"/>
-                                  </w:rPr>
-                                  <w:t>s du projet</w:t>
+                                  <w:t xml:space="preserve"> Nathan Ozimek</w:t>
                                 </w:r>
                               </w:sdtContent>
                             </w:sdt>
@@ -495,7 +452,16 @@
                               <w:pStyle w:val="Promotion"/>
                             </w:pPr>
                             <w:r>
-                              <w:t>Promotion 20xx/20yy</w:t>
+                              <w:t xml:space="preserve">Promotion </w:t>
+                            </w:r>
+                            <w:r>
+                              <w:t>2022</w:t>
+                            </w:r>
+                            <w:r>
+                              <w:t>/20</w:t>
+                            </w:r>
+                            <w:r>
+                              <w:t>23</w:t>
                             </w:r>
                           </w:p>
                         </w:txbxContent>
@@ -552,8 +518,9 @@
                               <w:sz w:val="40"/>
                               <w:szCs w:val="40"/>
                             </w:rPr>
-                            <w:t>Nom</w:t>
+                            <w:t xml:space="preserve">Gaël Journet Jean-François </w:t>
                           </w:r>
+                          <w:proofErr w:type="spellStart"/>
                           <w:r>
                             <w:rPr>
                               <w:rFonts w:eastAsia="Arial" w:cstheme="minorHAnsi"/>
@@ -561,8 +528,9 @@
                               <w:sz w:val="40"/>
                               <w:szCs w:val="40"/>
                             </w:rPr>
-                            <w:t>s</w:t>
+                            <w:t>Marcourt</w:t>
                           </w:r>
+                          <w:proofErr w:type="spellEnd"/>
                           <w:r>
                             <w:rPr>
                               <w:rFonts w:eastAsia="Arial" w:cstheme="minorHAnsi"/>
@@ -570,52 +538,7 @@
                               <w:sz w:val="40"/>
                               <w:szCs w:val="40"/>
                             </w:rPr>
-                            <w:t xml:space="preserve"> et prénom</w:t>
-                          </w:r>
-                          <w:r>
-                            <w:rPr>
-                              <w:rFonts w:eastAsia="Arial" w:cstheme="minorHAnsi"/>
-                              <w:i/>
-                              <w:sz w:val="40"/>
-                              <w:szCs w:val="40"/>
-                            </w:rPr>
-                            <w:t>s</w:t>
-                          </w:r>
-                          <w:r>
-                            <w:rPr>
-                              <w:rFonts w:eastAsia="Arial" w:cstheme="minorHAnsi"/>
-                              <w:i/>
-                              <w:sz w:val="40"/>
-                              <w:szCs w:val="40"/>
-                            </w:rPr>
-                            <w:t xml:space="preserve"> de</w:t>
-                          </w:r>
-                          <w:r>
-                            <w:rPr>
-                              <w:rFonts w:eastAsia="Arial" w:cstheme="minorHAnsi"/>
-                              <w:i/>
-                              <w:sz w:val="40"/>
-                              <w:szCs w:val="40"/>
-                            </w:rPr>
-                            <w:t>s</w:t>
-                          </w:r>
-                          <w:r>
-                            <w:rPr>
-                              <w:rFonts w:eastAsia="Arial" w:cstheme="minorHAnsi"/>
-                              <w:i/>
-                              <w:sz w:val="40"/>
-                              <w:szCs w:val="40"/>
-                            </w:rPr>
-                            <w:t xml:space="preserve"> étudiant</w:t>
-                          </w:r>
-                          <w:r>
-                            <w:rPr>
-                              <w:rFonts w:eastAsia="Arial" w:cstheme="minorHAnsi"/>
-                              <w:i/>
-                              <w:sz w:val="40"/>
-                              <w:szCs w:val="40"/>
-                            </w:rPr>
-                            <w:t>s du projet</w:t>
+                            <w:t xml:space="preserve"> Nathan Ozimek</w:t>
                           </w:r>
                         </w:sdtContent>
                       </w:sdt>
@@ -625,7 +548,16 @@
                         <w:pStyle w:val="Promotion"/>
                       </w:pPr>
                       <w:r>
-                        <w:t>Promotion 20xx/20yy</w:t>
+                        <w:t xml:space="preserve">Promotion </w:t>
+                      </w:r>
+                      <w:r>
+                        <w:t>2022</w:t>
+                      </w:r>
+                      <w:r>
+                        <w:t>/20</w:t>
+                      </w:r>
+                      <w:r>
+                        <w:t>23</w:t>
                       </w:r>
                     </w:p>
                   </w:txbxContent>
@@ -694,9 +626,11 @@
                               </w:sdtPr>
                               <w:sdtEndPr/>
                               <w:sdtContent>
+                                <w:proofErr w:type="spellStart"/>
                                 <w:r>
                                   <w:t>Tuniv</w:t>
                                 </w:r>
+                                <w:proofErr w:type="spellEnd"/>
                               </w:sdtContent>
                             </w:sdt>
                           </w:p>
@@ -714,7 +648,7 @@
                               <w:sdtEndPr/>
                               <w:sdtContent>
                                 <w:r>
-                                  <w:t>rapport de projet</w:t>
+                                  <w:t>Manuel d’utilisation</w:t>
                                 </w:r>
                               </w:sdtContent>
                             </w:sdt>
@@ -758,9 +692,11 @@
                         </w:sdtPr>
                         <w:sdtEndPr/>
                         <w:sdtContent>
+                          <w:proofErr w:type="spellStart"/>
                           <w:r>
                             <w:t>Tuniv</w:t>
                           </w:r>
+                          <w:proofErr w:type="spellEnd"/>
                         </w:sdtContent>
                       </w:sdt>
                     </w:p>
@@ -778,7 +714,7 @@
                         <w:sdtEndPr/>
                         <w:sdtContent>
                           <w:r>
-                            <w:t>rapport de projet</w:t>
+                            <w:t>Manuel d’utilisation</w:t>
                           </w:r>
                         </w:sdtContent>
                       </w:sdt>
@@ -845,12 +781,13 @@
                               <w:pStyle w:val="TuteurEntreprise"/>
                             </w:pPr>
                             <w:r>
-                              <w:t>Nom du maître d'apprentissage</w:t>
+                              <w:t xml:space="preserve">Adrien </w:t>
                             </w:r>
+                            <w:proofErr w:type="spellStart"/>
                             <w:r>
-                              <w:br/>
-                              <w:t>(ou tuteur) en entreprise</w:t>
+                              <w:t>Peytavie</w:t>
                             </w:r>
+                            <w:proofErr w:type="spellEnd"/>
                           </w:p>
                         </w:txbxContent>
                       </wps:txbx>
@@ -879,12 +816,13 @@
                         <w:pStyle w:val="TuteurEntreprise"/>
                       </w:pPr>
                       <w:r>
-                        <w:t>Nom du maître d'apprentissage</w:t>
+                        <w:t xml:space="preserve">Adrien </w:t>
                       </w:r>
+                      <w:proofErr w:type="spellStart"/>
                       <w:r>
-                        <w:br/>
-                        <w:t>(ou tuteur) en entreprise</w:t>
+                        <w:t>Peytavie</w:t>
                       </w:r>
+                      <w:proofErr w:type="spellEnd"/>
                     </w:p>
                   </w:txbxContent>
                 </v:textbox>
@@ -948,8 +886,13 @@
                               <w:pStyle w:val="TuteurIUT"/>
                             </w:pPr>
                             <w:r>
-                              <w:t>Nom du tuteur I.U.T.</w:t>
+                              <w:t xml:space="preserve">Lionel </w:t>
                             </w:r>
+                            <w:proofErr w:type="spellStart"/>
+                            <w:r>
+                              <w:t>Buathier</w:t>
+                            </w:r>
+                            <w:proofErr w:type="spellEnd"/>
                           </w:p>
                         </w:txbxContent>
                       </wps:txbx>
@@ -978,8 +921,13 @@
                         <w:pStyle w:val="TuteurIUT"/>
                       </w:pPr>
                       <w:r>
-                        <w:t>Nom du tuteur I.U.T.</w:t>
+                        <w:t xml:space="preserve">Lionel </w:t>
                       </w:r>
+                      <w:proofErr w:type="spellStart"/>
+                      <w:r>
+                        <w:t>Buathier</w:t>
+                      </w:r>
+                      <w:proofErr w:type="spellEnd"/>
                     </w:p>
                   </w:txbxContent>
                 </v:textbox>
@@ -1437,7 +1385,7 @@
           <w:r>
             <w:fldChar w:fldCharType="separate"/>
           </w:r>
-          <w:hyperlink w:anchor="_Toc131600379" w:history="1">
+          <w:hyperlink w:anchor="_Toc131662870" w:history="1">
             <w:r>
               <w:rPr>
                 <w:rStyle w:val="Lienhypertexte"/>
@@ -1479,7 +1427,7 @@
                 <w:noProof/>
                 <w:webHidden/>
               </w:rPr>
-              <w:instrText xml:space="preserve"> PAGEREF _Toc131600379 \h </w:instrText>
+              <w:instrText xml:space="preserve"> PAGEREF _Toc131662870 \h </w:instrText>
             </w:r>
             <w:r>
               <w:rPr>
@@ -1499,7 +1447,89 @@
                 <w:noProof/>
                 <w:webHidden/>
               </w:rPr>
-              <w:t>1</w:t>
+              <w:t>0</w:t>
+            </w:r>
+            <w:r>
+              <w:rPr>
+                <w:noProof/>
+                <w:webHidden/>
+              </w:rPr>
+              <w:fldChar w:fldCharType="end"/>
+            </w:r>
+          </w:hyperlink>
+        </w:p>
+        <w:p>
+          <w:pPr>
+            <w:pStyle w:val="TM1"/>
+            <w:rPr>
+              <w:rFonts w:eastAsiaTheme="minorEastAsia"/>
+              <w:noProof/>
+              <w:lang w:eastAsia="fr-FR"/>
+            </w:rPr>
+          </w:pPr>
+          <w:hyperlink w:anchor="_Toc131662871" w:history="1">
+            <w:r>
+              <w:rPr>
+                <w:rStyle w:val="Lienhypertexte"/>
+                <w:noProof/>
+              </w:rPr>
+              <w:t>II.</w:t>
+            </w:r>
+            <w:r>
+              <w:rPr>
+                <w:rFonts w:eastAsiaTheme="minorEastAsia"/>
+                <w:noProof/>
+                <w:lang w:eastAsia="fr-FR"/>
+              </w:rPr>
+              <w:tab/>
+            </w:r>
+            <w:r>
+              <w:rPr>
+                <w:rStyle w:val="Lienhypertexte"/>
+                <w:noProof/>
+              </w:rPr>
+              <w:t>INSTALLATION</w:t>
+            </w:r>
+            <w:r>
+              <w:rPr>
+                <w:noProof/>
+                <w:webHidden/>
+              </w:rPr>
+              <w:tab/>
+            </w:r>
+            <w:r>
+              <w:rPr>
+                <w:noProof/>
+                <w:webHidden/>
+              </w:rPr>
+              <w:fldChar w:fldCharType="begin"/>
+            </w:r>
+            <w:r>
+              <w:rPr>
+                <w:noProof/>
+                <w:webHidden/>
+              </w:rPr>
+              <w:instrText xml:space="preserve"> PAGEREF _Toc131662871 \h </w:instrText>
+            </w:r>
+            <w:r>
+              <w:rPr>
+                <w:noProof/>
+                <w:webHidden/>
+              </w:rPr>
+            </w:r>
+            <w:r>
+              <w:rPr>
+                <w:noProof/>
+                <w:webHidden/>
+              </w:rPr>
+              <w:fldChar w:fldCharType="separate"/>
+            </w:r>
+            <w:r>
+              <w:rPr>
+                <w:noProof/>
+                <w:webHidden/>
+              </w:rPr>
+              <w:t>0</w:t>
             </w:r>
             <w:r>
               <w:rPr>
@@ -1523,13 +1553,13 @@
               <w:lang w:eastAsia="fr-FR"/>
             </w:rPr>
           </w:pPr>
-          <w:hyperlink w:anchor="_Toc131600380" w:history="1">
+          <w:hyperlink w:anchor="_Toc131662872" w:history="1">
             <w:r>
               <w:rPr>
                 <w:rStyle w:val="Lienhypertexte"/>
                 <w:noProof/>
               </w:rPr>
-              <w:t>I.1</w:t>
+              <w:t>II.1</w:t>
             </w:r>
             <w:r>
               <w:rPr>
@@ -1544,7 +1574,7 @@
                 <w:rStyle w:val="Lienhypertexte"/>
                 <w:noProof/>
               </w:rPr>
-              <w:t>Objectifs et contexte du projet</w:t>
+              <w:t>ENVIRONNEMENT NÉCESSAIRE</w:t>
             </w:r>
             <w:r>
               <w:rPr>
@@ -1565,7 +1595,7 @@
                 <w:noProof/>
                 <w:webHidden/>
               </w:rPr>
-              <w:instrText xml:space="preserve"> PAGEREF _Toc131600380 \h </w:instrText>
+              <w:instrText xml:space="preserve"> PAGEREF _Toc131662872 \h </w:instrText>
             </w:r>
             <w:r>
               <w:rPr>
@@ -1585,7 +1615,7 @@
                 <w:noProof/>
                 <w:webHidden/>
               </w:rPr>
-              <w:t>1</w:t>
+              <w:t>0</w:t>
             </w:r>
             <w:r>
               <w:rPr>
@@ -1609,13 +1639,13 @@
               <w:lang w:eastAsia="fr-FR"/>
             </w:rPr>
           </w:pPr>
-          <w:hyperlink w:anchor="_Toc131600381" w:history="1">
+          <w:hyperlink w:anchor="_Toc131662873" w:history="1">
             <w:r>
               <w:rPr>
                 <w:rStyle w:val="Lienhypertexte"/>
                 <w:noProof/>
               </w:rPr>
-              <w:t>I.2</w:t>
+              <w:t>II.2</w:t>
             </w:r>
             <w:r>
               <w:rPr>
@@ -1630,7 +1660,7 @@
                 <w:rStyle w:val="Lienhypertexte"/>
                 <w:noProof/>
               </w:rPr>
-              <w:t>Présentation de l’Equipe</w:t>
+              <w:t>INSTALLATION</w:t>
             </w:r>
             <w:r>
               <w:rPr>
@@ -1651,7 +1681,7 @@
                 <w:noProof/>
                 <w:webHidden/>
               </w:rPr>
-              <w:instrText xml:space="preserve"> PAGEREF _Toc131600381 \h </w:instrText>
+              <w:instrText xml:space="preserve"> PAGEREF _Toc131662873 \h </w:instrText>
             </w:r>
             <w:r>
               <w:rPr>
@@ -1671,7 +1701,7 @@
                 <w:noProof/>
                 <w:webHidden/>
               </w:rPr>
-              <w:t>1</w:t>
+              <w:t>0</w:t>
             </w:r>
             <w:r>
               <w:rPr>
@@ -1691,13 +1721,13 @@
               <w:lang w:eastAsia="fr-FR"/>
             </w:rPr>
           </w:pPr>
-          <w:hyperlink w:anchor="_Toc131600382" w:history="1">
+          <w:hyperlink w:anchor="_Toc131662874" w:history="1">
             <w:r>
               <w:rPr>
                 <w:rStyle w:val="Lienhypertexte"/>
                 <w:noProof/>
               </w:rPr>
-              <w:t>II.</w:t>
+              <w:t>III.</w:t>
             </w:r>
             <w:r>
               <w:rPr>
@@ -1712,7 +1742,7 @@
                 <w:rStyle w:val="Lienhypertexte"/>
                 <w:noProof/>
               </w:rPr>
-              <w:t>INSTALLATION</w:t>
+              <w:t>DEPLOIEMENT</w:t>
             </w:r>
             <w:r>
               <w:rPr>
@@ -1733,7 +1763,7 @@
                 <w:noProof/>
                 <w:webHidden/>
               </w:rPr>
-              <w:instrText xml:space="preserve"> PAGEREF _Toc131600382 \h </w:instrText>
+              <w:instrText xml:space="preserve"> PAGEREF _Toc131662874 \h </w:instrText>
             </w:r>
             <w:r>
               <w:rPr>
@@ -1753,7 +1783,89 @@
                 <w:noProof/>
                 <w:webHidden/>
               </w:rPr>
-              <w:t>1</w:t>
+              <w:t>3</w:t>
+            </w:r>
+            <w:r>
+              <w:rPr>
+                <w:noProof/>
+                <w:webHidden/>
+              </w:rPr>
+              <w:fldChar w:fldCharType="end"/>
+            </w:r>
+          </w:hyperlink>
+        </w:p>
+        <w:p>
+          <w:pPr>
+            <w:pStyle w:val="TM1"/>
+            <w:rPr>
+              <w:rFonts w:eastAsiaTheme="minorEastAsia"/>
+              <w:noProof/>
+              <w:lang w:eastAsia="fr-FR"/>
+            </w:rPr>
+          </w:pPr>
+          <w:hyperlink w:anchor="_Toc131662875" w:history="1">
+            <w:r>
+              <w:rPr>
+                <w:rStyle w:val="Lienhypertexte"/>
+                <w:noProof/>
+              </w:rPr>
+              <w:t>IV.</w:t>
+            </w:r>
+            <w:r>
+              <w:rPr>
+                <w:rFonts w:eastAsiaTheme="minorEastAsia"/>
+                <w:noProof/>
+                <w:lang w:eastAsia="fr-FR"/>
+              </w:rPr>
+              <w:tab/>
+            </w:r>
+            <w:r>
+              <w:rPr>
+                <w:rStyle w:val="Lienhypertexte"/>
+                <w:noProof/>
+              </w:rPr>
+              <w:t>UTILISATION</w:t>
+            </w:r>
+            <w:r>
+              <w:rPr>
+                <w:noProof/>
+                <w:webHidden/>
+              </w:rPr>
+              <w:tab/>
+            </w:r>
+            <w:r>
+              <w:rPr>
+                <w:noProof/>
+                <w:webHidden/>
+              </w:rPr>
+              <w:fldChar w:fldCharType="begin"/>
+            </w:r>
+            <w:r>
+              <w:rPr>
+                <w:noProof/>
+                <w:webHidden/>
+              </w:rPr>
+              <w:instrText xml:space="preserve"> PAGEREF _Toc131662875 \h </w:instrText>
+            </w:r>
+            <w:r>
+              <w:rPr>
+                <w:noProof/>
+                <w:webHidden/>
+              </w:rPr>
+            </w:r>
+            <w:r>
+              <w:rPr>
+                <w:noProof/>
+                <w:webHidden/>
+              </w:rPr>
+              <w:fldChar w:fldCharType="separate"/>
+            </w:r>
+            <w:r>
+              <w:rPr>
+                <w:noProof/>
+                <w:webHidden/>
+              </w:rPr>
+              <w:t>3</w:t>
             </w:r>
             <w:r>
               <w:rPr>
@@ -1777,13 +1889,13 @@
               <w:lang w:eastAsia="fr-FR"/>
             </w:rPr>
           </w:pPr>
-          <w:hyperlink w:anchor="_Toc131600383" w:history="1">
+          <w:hyperlink w:anchor="_Toc131662876" w:history="1">
             <w:r>
               <w:rPr>
                 <w:rStyle w:val="Lienhypertexte"/>
                 <w:noProof/>
               </w:rPr>
-              <w:t>II.1</w:t>
+              <w:t>IV.1</w:t>
             </w:r>
             <w:r>
               <w:rPr>
@@ -1798,7 +1910,7 @@
                 <w:rStyle w:val="Lienhypertexte"/>
                 <w:noProof/>
               </w:rPr>
-              <w:t>Présentation général du projet</w:t>
+              <w:t>Administrateurs</w:t>
             </w:r>
             <w:r>
               <w:rPr>
@@ -1819,7 +1931,7 @@
                 <w:noProof/>
                 <w:webHidden/>
               </w:rPr>
-              <w:instrText xml:space="preserve"> PAGEREF _Toc131600383 \h </w:instrText>
+              <w:instrText xml:space="preserve"> PAGEREF _Toc131662876 \h </w:instrText>
             </w:r>
             <w:r>
               <w:rPr>
@@ -1839,7 +1951,523 @@
                 <w:noProof/>
                 <w:webHidden/>
               </w:rPr>
-              <w:t>1</w:t>
+              <w:t>3</w:t>
+            </w:r>
+            <w:r>
+              <w:rPr>
+                <w:noProof/>
+                <w:webHidden/>
+              </w:rPr>
+              <w:fldChar w:fldCharType="end"/>
+            </w:r>
+          </w:hyperlink>
+        </w:p>
+        <w:p>
+          <w:pPr>
+            <w:pStyle w:val="TM3"/>
+            <w:tabs>
+              <w:tab w:val="left" w:pos="1320"/>
+              <w:tab w:val="right" w:leader="dot" w:pos="9062"/>
+            </w:tabs>
+            <w:rPr>
+              <w:rFonts w:eastAsiaTheme="minorEastAsia"/>
+              <w:noProof/>
+              <w:lang w:eastAsia="fr-FR"/>
+            </w:rPr>
+          </w:pPr>
+          <w:hyperlink w:anchor="_Toc131662877" w:history="1">
+            <w:r>
+              <w:rPr>
+                <w:rStyle w:val="Lienhypertexte"/>
+                <w:noProof/>
+              </w:rPr>
+              <w:t>IV.1.1</w:t>
+            </w:r>
+            <w:r>
+              <w:rPr>
+                <w:rFonts w:eastAsiaTheme="minorEastAsia"/>
+                <w:noProof/>
+                <w:lang w:eastAsia="fr-FR"/>
+              </w:rPr>
+              <w:tab/>
+            </w:r>
+            <w:r>
+              <w:rPr>
+                <w:rStyle w:val="Lienhypertexte"/>
+                <w:noProof/>
+              </w:rPr>
+              <w:t>Connexion et changement du mot de passe</w:t>
+            </w:r>
+            <w:r>
+              <w:rPr>
+                <w:noProof/>
+                <w:webHidden/>
+              </w:rPr>
+              <w:tab/>
+            </w:r>
+            <w:r>
+              <w:rPr>
+                <w:noProof/>
+                <w:webHidden/>
+              </w:rPr>
+              <w:fldChar w:fldCharType="begin"/>
+            </w:r>
+            <w:r>
+              <w:rPr>
+                <w:noProof/>
+                <w:webHidden/>
+              </w:rPr>
+              <w:instrText xml:space="preserve"> PAGEREF _Toc131662877 \h </w:instrText>
+            </w:r>
+            <w:r>
+              <w:rPr>
+                <w:noProof/>
+                <w:webHidden/>
+              </w:rPr>
+            </w:r>
+            <w:r>
+              <w:rPr>
+                <w:noProof/>
+                <w:webHidden/>
+              </w:rPr>
+              <w:fldChar w:fldCharType="separate"/>
+            </w:r>
+            <w:r>
+              <w:rPr>
+                <w:noProof/>
+                <w:webHidden/>
+              </w:rPr>
+              <w:t>3</w:t>
+            </w:r>
+            <w:r>
+              <w:rPr>
+                <w:noProof/>
+                <w:webHidden/>
+              </w:rPr>
+              <w:fldChar w:fldCharType="end"/>
+            </w:r>
+          </w:hyperlink>
+        </w:p>
+        <w:p>
+          <w:pPr>
+            <w:pStyle w:val="TM3"/>
+            <w:tabs>
+              <w:tab w:val="left" w:pos="1320"/>
+              <w:tab w:val="right" w:leader="dot" w:pos="9062"/>
+            </w:tabs>
+            <w:rPr>
+              <w:rFonts w:eastAsiaTheme="minorEastAsia"/>
+              <w:noProof/>
+              <w:lang w:eastAsia="fr-FR"/>
+            </w:rPr>
+          </w:pPr>
+          <w:hyperlink w:anchor="_Toc131662878" w:history="1">
+            <w:r>
+              <w:rPr>
+                <w:rStyle w:val="Lienhypertexte"/>
+                <w:noProof/>
+              </w:rPr>
+              <w:t>IV.1.2</w:t>
+            </w:r>
+            <w:r>
+              <w:rPr>
+                <w:rFonts w:eastAsiaTheme="minorEastAsia"/>
+                <w:noProof/>
+                <w:lang w:eastAsia="fr-FR"/>
+              </w:rPr>
+              <w:tab/>
+            </w:r>
+            <w:r>
+              <w:rPr>
+                <w:rStyle w:val="Lienhypertexte"/>
+                <w:noProof/>
+              </w:rPr>
+              <w:t>Panneau de contrôle des utilisateurs</w:t>
+            </w:r>
+            <w:r>
+              <w:rPr>
+                <w:noProof/>
+                <w:webHidden/>
+              </w:rPr>
+              <w:tab/>
+            </w:r>
+            <w:r>
+              <w:rPr>
+                <w:noProof/>
+                <w:webHidden/>
+              </w:rPr>
+              <w:fldChar w:fldCharType="begin"/>
+            </w:r>
+            <w:r>
+              <w:rPr>
+                <w:noProof/>
+                <w:webHidden/>
+              </w:rPr>
+              <w:instrText xml:space="preserve"> PAGEREF _Toc131662878 \h </w:instrText>
+            </w:r>
+            <w:r>
+              <w:rPr>
+                <w:noProof/>
+                <w:webHidden/>
+              </w:rPr>
+            </w:r>
+            <w:r>
+              <w:rPr>
+                <w:noProof/>
+                <w:webHidden/>
+              </w:rPr>
+              <w:fldChar w:fldCharType="separate"/>
+            </w:r>
+            <w:r>
+              <w:rPr>
+                <w:noProof/>
+                <w:webHidden/>
+              </w:rPr>
+              <w:t>4</w:t>
+            </w:r>
+            <w:r>
+              <w:rPr>
+                <w:noProof/>
+                <w:webHidden/>
+              </w:rPr>
+              <w:fldChar w:fldCharType="end"/>
+            </w:r>
+          </w:hyperlink>
+        </w:p>
+        <w:p>
+          <w:pPr>
+            <w:pStyle w:val="TM3"/>
+            <w:tabs>
+              <w:tab w:val="left" w:pos="1320"/>
+              <w:tab w:val="right" w:leader="dot" w:pos="9062"/>
+            </w:tabs>
+            <w:rPr>
+              <w:rFonts w:eastAsiaTheme="minorEastAsia"/>
+              <w:noProof/>
+              <w:lang w:eastAsia="fr-FR"/>
+            </w:rPr>
+          </w:pPr>
+          <w:hyperlink w:anchor="_Toc131662879" w:history="1">
+            <w:r>
+              <w:rPr>
+                <w:rStyle w:val="Lienhypertexte"/>
+                <w:noProof/>
+              </w:rPr>
+              <w:t>IV.1.3</w:t>
+            </w:r>
+            <w:r>
+              <w:rPr>
+                <w:rFonts w:eastAsiaTheme="minorEastAsia"/>
+                <w:noProof/>
+                <w:lang w:eastAsia="fr-FR"/>
+              </w:rPr>
+              <w:tab/>
+            </w:r>
+            <w:r>
+              <w:rPr>
+                <w:rStyle w:val="Lienhypertexte"/>
+                <w:noProof/>
+              </w:rPr>
+              <w:t>Panneau de contrôle général</w:t>
+            </w:r>
+            <w:r>
+              <w:rPr>
+                <w:noProof/>
+                <w:webHidden/>
+              </w:rPr>
+              <w:tab/>
+            </w:r>
+            <w:r>
+              <w:rPr>
+                <w:noProof/>
+                <w:webHidden/>
+              </w:rPr>
+              <w:fldChar w:fldCharType="begin"/>
+            </w:r>
+            <w:r>
+              <w:rPr>
+                <w:noProof/>
+                <w:webHidden/>
+              </w:rPr>
+              <w:instrText xml:space="preserve"> PAGEREF _Toc131662879 \h </w:instrText>
+            </w:r>
+            <w:r>
+              <w:rPr>
+                <w:noProof/>
+                <w:webHidden/>
+              </w:rPr>
+            </w:r>
+            <w:r>
+              <w:rPr>
+                <w:noProof/>
+                <w:webHidden/>
+              </w:rPr>
+              <w:fldChar w:fldCharType="separate"/>
+            </w:r>
+            <w:r>
+              <w:rPr>
+                <w:noProof/>
+                <w:webHidden/>
+              </w:rPr>
+              <w:t>5</w:t>
+            </w:r>
+            <w:r>
+              <w:rPr>
+                <w:noProof/>
+                <w:webHidden/>
+              </w:rPr>
+              <w:fldChar w:fldCharType="end"/>
+            </w:r>
+          </w:hyperlink>
+        </w:p>
+        <w:p>
+          <w:pPr>
+            <w:pStyle w:val="TM3"/>
+            <w:tabs>
+              <w:tab w:val="left" w:pos="1320"/>
+              <w:tab w:val="right" w:leader="dot" w:pos="9062"/>
+            </w:tabs>
+            <w:rPr>
+              <w:rFonts w:eastAsiaTheme="minorEastAsia"/>
+              <w:noProof/>
+              <w:lang w:eastAsia="fr-FR"/>
+            </w:rPr>
+          </w:pPr>
+          <w:hyperlink w:anchor="_Toc131662880" w:history="1">
+            <w:r>
+              <w:rPr>
+                <w:rStyle w:val="Lienhypertexte"/>
+                <w:noProof/>
+              </w:rPr>
+              <w:t>IV.1.4</w:t>
+            </w:r>
+            <w:r>
+              <w:rPr>
+                <w:rFonts w:eastAsiaTheme="minorEastAsia"/>
+                <w:noProof/>
+                <w:lang w:eastAsia="fr-FR"/>
+              </w:rPr>
+              <w:tab/>
+            </w:r>
+            <w:r>
+              <w:rPr>
+                <w:rStyle w:val="Lienhypertexte"/>
+                <w:noProof/>
+              </w:rPr>
+              <w:t>Panneau de contrôle des annonces</w:t>
+            </w:r>
+            <w:r>
+              <w:rPr>
+                <w:noProof/>
+                <w:webHidden/>
+              </w:rPr>
+              <w:tab/>
+            </w:r>
+            <w:r>
+              <w:rPr>
+                <w:noProof/>
+                <w:webHidden/>
+              </w:rPr>
+              <w:fldChar w:fldCharType="begin"/>
+            </w:r>
+            <w:r>
+              <w:rPr>
+                <w:noProof/>
+                <w:webHidden/>
+              </w:rPr>
+              <w:instrText xml:space="preserve"> PAGEREF _Toc131662880 \h </w:instrText>
+            </w:r>
+            <w:r>
+              <w:rPr>
+                <w:noProof/>
+                <w:webHidden/>
+              </w:rPr>
+            </w:r>
+            <w:r>
+              <w:rPr>
+                <w:noProof/>
+                <w:webHidden/>
+              </w:rPr>
+              <w:fldChar w:fldCharType="separate"/>
+            </w:r>
+            <w:r>
+              <w:rPr>
+                <w:noProof/>
+                <w:webHidden/>
+              </w:rPr>
+              <w:t>7</w:t>
+            </w:r>
+            <w:r>
+              <w:rPr>
+                <w:noProof/>
+                <w:webHidden/>
+              </w:rPr>
+              <w:fldChar w:fldCharType="end"/>
+            </w:r>
+          </w:hyperlink>
+        </w:p>
+        <w:p>
+          <w:pPr>
+            <w:pStyle w:val="TM3"/>
+            <w:tabs>
+              <w:tab w:val="left" w:pos="1320"/>
+              <w:tab w:val="right" w:leader="dot" w:pos="9062"/>
+            </w:tabs>
+            <w:rPr>
+              <w:rFonts w:eastAsiaTheme="minorEastAsia"/>
+              <w:noProof/>
+              <w:lang w:eastAsia="fr-FR"/>
+            </w:rPr>
+          </w:pPr>
+          <w:hyperlink w:anchor="_Toc131662881" w:history="1">
+            <w:r>
+              <w:rPr>
+                <w:rStyle w:val="Lienhypertexte"/>
+                <w:noProof/>
+              </w:rPr>
+              <w:t>IV.1.5</w:t>
+            </w:r>
+            <w:r>
+              <w:rPr>
+                <w:rFonts w:eastAsiaTheme="minorEastAsia"/>
+                <w:noProof/>
+                <w:lang w:eastAsia="fr-FR"/>
+              </w:rPr>
+              <w:tab/>
+            </w:r>
+            <w:r>
+              <w:rPr>
+                <w:rStyle w:val="Lienhypertexte"/>
+                <w:noProof/>
+              </w:rPr>
+              <w:t>Panneau de contrôle du support</w:t>
+            </w:r>
+            <w:r>
+              <w:rPr>
+                <w:noProof/>
+                <w:webHidden/>
+              </w:rPr>
+              <w:tab/>
+            </w:r>
+            <w:r>
+              <w:rPr>
+                <w:noProof/>
+                <w:webHidden/>
+              </w:rPr>
+              <w:fldChar w:fldCharType="begin"/>
+            </w:r>
+            <w:r>
+              <w:rPr>
+                <w:noProof/>
+                <w:webHidden/>
+              </w:rPr>
+              <w:instrText xml:space="preserve"> PAGEREF _Toc131662881 \h </w:instrText>
+            </w:r>
+            <w:r>
+              <w:rPr>
+                <w:noProof/>
+                <w:webHidden/>
+              </w:rPr>
+            </w:r>
+            <w:r>
+              <w:rPr>
+                <w:noProof/>
+                <w:webHidden/>
+              </w:rPr>
+              <w:fldChar w:fldCharType="separate"/>
+            </w:r>
+            <w:r>
+              <w:rPr>
+                <w:noProof/>
+                <w:webHidden/>
+              </w:rPr>
+              <w:t>8</w:t>
+            </w:r>
+            <w:r>
+              <w:rPr>
+                <w:noProof/>
+                <w:webHidden/>
+              </w:rPr>
+              <w:fldChar w:fldCharType="end"/>
+            </w:r>
+          </w:hyperlink>
+        </w:p>
+        <w:p>
+          <w:pPr>
+            <w:pStyle w:val="TM3"/>
+            <w:tabs>
+              <w:tab w:val="left" w:pos="1320"/>
+              <w:tab w:val="right" w:leader="dot" w:pos="9062"/>
+            </w:tabs>
+            <w:rPr>
+              <w:rFonts w:eastAsiaTheme="minorEastAsia"/>
+              <w:noProof/>
+              <w:lang w:eastAsia="fr-FR"/>
+            </w:rPr>
+          </w:pPr>
+          <w:hyperlink w:anchor="_Toc131662882" w:history="1">
+            <w:r>
+              <w:rPr>
+                <w:rStyle w:val="Lienhypertexte"/>
+                <w:noProof/>
+              </w:rPr>
+              <w:t>IV.1.6</w:t>
+            </w:r>
+            <w:r>
+              <w:rPr>
+                <w:rFonts w:eastAsiaTheme="minorEastAsia"/>
+                <w:noProof/>
+                <w:lang w:eastAsia="fr-FR"/>
+              </w:rPr>
+              <w:tab/>
+            </w:r>
+            <w:r>
+              <w:rPr>
+                <w:rStyle w:val="Lienhypertexte"/>
+                <w:noProof/>
+              </w:rPr>
+              <w:t>Gestion d’un tournoi</w:t>
+            </w:r>
+            <w:r>
+              <w:rPr>
+                <w:noProof/>
+                <w:webHidden/>
+              </w:rPr>
+              <w:tab/>
+            </w:r>
+            <w:r>
+              <w:rPr>
+                <w:noProof/>
+                <w:webHidden/>
+              </w:rPr>
+              <w:fldChar w:fldCharType="begin"/>
+            </w:r>
+            <w:r>
+              <w:rPr>
+                <w:noProof/>
+                <w:webHidden/>
+              </w:rPr>
+              <w:instrText xml:space="preserve"> PAGEREF _Toc131662882 \h </w:instrText>
+            </w:r>
+            <w:r>
+              <w:rPr>
+                <w:noProof/>
+                <w:webHidden/>
+              </w:rPr>
+            </w:r>
+            <w:r>
+              <w:rPr>
+                <w:noProof/>
+                <w:webHidden/>
+              </w:rPr>
+              <w:fldChar w:fldCharType="separate"/>
+            </w:r>
+            <w:r>
+              <w:rPr>
+                <w:noProof/>
+                <w:webHidden/>
+              </w:rPr>
+              <w:t>8</w:t>
             </w:r>
             <w:r>
               <w:rPr>
@@ -1863,13 +2491,13 @@
               <w:lang w:eastAsia="fr-FR"/>
             </w:rPr>
           </w:pPr>
-          <w:hyperlink w:anchor="_Toc131600384" w:history="1">
+          <w:hyperlink w:anchor="_Toc131662883" w:history="1">
             <w:r>
               <w:rPr>
                 <w:rStyle w:val="Lienhypertexte"/>
                 <w:noProof/>
               </w:rPr>
-              <w:t>II.2</w:t>
+              <w:t>IV.2</w:t>
             </w:r>
             <w:r>
               <w:rPr>
@@ -1884,7 +2512,7 @@
                 <w:rStyle w:val="Lienhypertexte"/>
                 <w:noProof/>
               </w:rPr>
-              <w:t>Architecture</w:t>
+              <w:t>Arbitres</w:t>
             </w:r>
             <w:r>
               <w:rPr>
@@ -1905,7 +2533,7 @@
                 <w:noProof/>
                 <w:webHidden/>
               </w:rPr>
-              <w:instrText xml:space="preserve"> PAGEREF _Toc131600384 \h </w:instrText>
+              <w:instrText xml:space="preserve"> PAGEREF _Toc131662883 \h </w:instrText>
             </w:r>
             <w:r>
               <w:rPr>
@@ -1925,7 +2553,179 @@
                 <w:noProof/>
                 <w:webHidden/>
               </w:rPr>
-              <w:t>1</w:t>
+              <w:t>9</w:t>
+            </w:r>
+            <w:r>
+              <w:rPr>
+                <w:noProof/>
+                <w:webHidden/>
+              </w:rPr>
+              <w:fldChar w:fldCharType="end"/>
+            </w:r>
+          </w:hyperlink>
+        </w:p>
+        <w:p>
+          <w:pPr>
+            <w:pStyle w:val="TM3"/>
+            <w:tabs>
+              <w:tab w:val="left" w:pos="1320"/>
+              <w:tab w:val="right" w:leader="dot" w:pos="9062"/>
+            </w:tabs>
+            <w:rPr>
+              <w:rFonts w:eastAsiaTheme="minorEastAsia"/>
+              <w:noProof/>
+              <w:lang w:eastAsia="fr-FR"/>
+            </w:rPr>
+          </w:pPr>
+          <w:hyperlink w:anchor="_Toc131662884" w:history="1">
+            <w:r>
+              <w:rPr>
+                <w:rStyle w:val="Lienhypertexte"/>
+                <w:noProof/>
+              </w:rPr>
+              <w:t>IV.2.1</w:t>
+            </w:r>
+            <w:r>
+              <w:rPr>
+                <w:rFonts w:eastAsiaTheme="minorEastAsia"/>
+                <w:noProof/>
+                <w:lang w:eastAsia="fr-FR"/>
+              </w:rPr>
+              <w:tab/>
+            </w:r>
+            <w:r>
+              <w:rPr>
+                <w:rStyle w:val="Lienhypertexte"/>
+                <w:noProof/>
+              </w:rPr>
+              <w:t>Connexion et changement du mot de passe</w:t>
+            </w:r>
+            <w:r>
+              <w:rPr>
+                <w:noProof/>
+                <w:webHidden/>
+              </w:rPr>
+              <w:tab/>
+            </w:r>
+            <w:r>
+              <w:rPr>
+                <w:noProof/>
+                <w:webHidden/>
+              </w:rPr>
+              <w:fldChar w:fldCharType="begin"/>
+            </w:r>
+            <w:r>
+              <w:rPr>
+                <w:noProof/>
+                <w:webHidden/>
+              </w:rPr>
+              <w:instrText xml:space="preserve"> PAGEREF _Toc131662884 \h </w:instrText>
+            </w:r>
+            <w:r>
+              <w:rPr>
+                <w:noProof/>
+                <w:webHidden/>
+              </w:rPr>
+            </w:r>
+            <w:r>
+              <w:rPr>
+                <w:noProof/>
+                <w:webHidden/>
+              </w:rPr>
+              <w:fldChar w:fldCharType="separate"/>
+            </w:r>
+            <w:r>
+              <w:rPr>
+                <w:noProof/>
+                <w:webHidden/>
+              </w:rPr>
+              <w:t>9</w:t>
+            </w:r>
+            <w:r>
+              <w:rPr>
+                <w:noProof/>
+                <w:webHidden/>
+              </w:rPr>
+              <w:fldChar w:fldCharType="end"/>
+            </w:r>
+          </w:hyperlink>
+        </w:p>
+        <w:p>
+          <w:pPr>
+            <w:pStyle w:val="TM3"/>
+            <w:tabs>
+              <w:tab w:val="left" w:pos="1320"/>
+              <w:tab w:val="right" w:leader="dot" w:pos="9062"/>
+            </w:tabs>
+            <w:rPr>
+              <w:rFonts w:eastAsiaTheme="minorEastAsia"/>
+              <w:noProof/>
+              <w:lang w:eastAsia="fr-FR"/>
+            </w:rPr>
+          </w:pPr>
+          <w:hyperlink w:anchor="_Toc131662885" w:history="1">
+            <w:r>
+              <w:rPr>
+                <w:rStyle w:val="Lienhypertexte"/>
+                <w:noProof/>
+              </w:rPr>
+              <w:t>IV.2.2</w:t>
+            </w:r>
+            <w:r>
+              <w:rPr>
+                <w:rFonts w:eastAsiaTheme="minorEastAsia"/>
+                <w:noProof/>
+                <w:lang w:eastAsia="fr-FR"/>
+              </w:rPr>
+              <w:tab/>
+            </w:r>
+            <w:r>
+              <w:rPr>
+                <w:rStyle w:val="Lienhypertexte"/>
+                <w:noProof/>
+              </w:rPr>
+              <w:t>Match assignés</w:t>
+            </w:r>
+            <w:r>
+              <w:rPr>
+                <w:noProof/>
+                <w:webHidden/>
+              </w:rPr>
+              <w:tab/>
+            </w:r>
+            <w:r>
+              <w:rPr>
+                <w:noProof/>
+                <w:webHidden/>
+              </w:rPr>
+              <w:fldChar w:fldCharType="begin"/>
+            </w:r>
+            <w:r>
+              <w:rPr>
+                <w:noProof/>
+                <w:webHidden/>
+              </w:rPr>
+              <w:instrText xml:space="preserve"> PAGEREF _Toc131662885 \h </w:instrText>
+            </w:r>
+            <w:r>
+              <w:rPr>
+                <w:noProof/>
+                <w:webHidden/>
+              </w:rPr>
+            </w:r>
+            <w:r>
+              <w:rPr>
+                <w:noProof/>
+                <w:webHidden/>
+              </w:rPr>
+              <w:fldChar w:fldCharType="separate"/>
+            </w:r>
+            <w:r>
+              <w:rPr>
+                <w:noProof/>
+                <w:webHidden/>
+              </w:rPr>
+              <w:t>10</w:t>
             </w:r>
             <w:r>
               <w:rPr>
@@ -1949,13 +2749,13 @@
               <w:lang w:eastAsia="fr-FR"/>
             </w:rPr>
           </w:pPr>
-          <w:hyperlink w:anchor="_Toc131600385" w:history="1">
+          <w:hyperlink w:anchor="_Toc131662886" w:history="1">
             <w:r>
               <w:rPr>
                 <w:rStyle w:val="Lienhypertexte"/>
                 <w:noProof/>
               </w:rPr>
-              <w:t>II.3</w:t>
+              <w:t>IV.3</w:t>
             </w:r>
             <w:r>
               <w:rPr>
@@ -1970,7 +2770,7 @@
                 <w:rStyle w:val="Lienhypertexte"/>
                 <w:noProof/>
               </w:rPr>
-              <w:t>Nom du module 1, …</w:t>
+              <w:t>Capitaines</w:t>
             </w:r>
             <w:r>
               <w:rPr>
@@ -1991,7 +2791,7 @@
                 <w:noProof/>
                 <w:webHidden/>
               </w:rPr>
-              <w:instrText xml:space="preserve"> PAGEREF _Toc131600385 \h </w:instrText>
+              <w:instrText xml:space="preserve"> PAGEREF _Toc131662886 \h </w:instrText>
             </w:r>
             <w:r>
               <w:rPr>
@@ -2011,7 +2811,7 @@
                 <w:noProof/>
                 <w:webHidden/>
               </w:rPr>
-              <w:t>2</w:t>
+              <w:t>10</w:t>
             </w:r>
             <w:r>
               <w:rPr>
@@ -2024,20 +2824,24 @@
         </w:p>
         <w:p>
           <w:pPr>
-            <w:pStyle w:val="TM1"/>
+            <w:pStyle w:val="TM3"/>
+            <w:tabs>
+              <w:tab w:val="left" w:pos="1320"/>
+              <w:tab w:val="right" w:leader="dot" w:pos="9062"/>
+            </w:tabs>
             <w:rPr>
               <w:rFonts w:eastAsiaTheme="minorEastAsia"/>
               <w:noProof/>
               <w:lang w:eastAsia="fr-FR"/>
             </w:rPr>
           </w:pPr>
-          <w:hyperlink w:anchor="_Toc131600386" w:history="1">
+          <w:hyperlink w:anchor="_Toc131662887" w:history="1">
             <w:r>
               <w:rPr>
                 <w:rStyle w:val="Lienhypertexte"/>
                 <w:noProof/>
               </w:rPr>
-              <w:t>III.</w:t>
+              <w:t>IV.3.1</w:t>
             </w:r>
             <w:r>
               <w:rPr>
@@ -2052,7 +2856,7 @@
                 <w:rStyle w:val="Lienhypertexte"/>
                 <w:noProof/>
               </w:rPr>
-              <w:t>UTILISATION</w:t>
+              <w:t>Connexion et changement du mot de passe</w:t>
             </w:r>
             <w:r>
               <w:rPr>
@@ -2073,7 +2877,7 @@
                 <w:noProof/>
                 <w:webHidden/>
               </w:rPr>
-              <w:instrText xml:space="preserve"> PAGEREF _Toc131600386 \h </w:instrText>
+              <w:instrText xml:space="preserve"> PAGEREF _Toc131662887 \h </w:instrText>
             </w:r>
             <w:r>
               <w:rPr>
@@ -2093,7 +2897,7 @@
                 <w:noProof/>
                 <w:webHidden/>
               </w:rPr>
-              <w:t>2</w:t>
+              <w:t>10</w:t>
             </w:r>
             <w:r>
               <w:rPr>
@@ -2106,20 +2910,24 @@
         </w:p>
         <w:p>
           <w:pPr>
-            <w:pStyle w:val="TM1"/>
+            <w:pStyle w:val="TM3"/>
+            <w:tabs>
+              <w:tab w:val="left" w:pos="1320"/>
+              <w:tab w:val="right" w:leader="dot" w:pos="9062"/>
+            </w:tabs>
             <w:rPr>
               <w:rFonts w:eastAsiaTheme="minorEastAsia"/>
               <w:noProof/>
               <w:lang w:eastAsia="fr-FR"/>
             </w:rPr>
           </w:pPr>
-          <w:hyperlink w:anchor="_Toc131600387" w:history="1">
+          <w:hyperlink w:anchor="_Toc131662888" w:history="1">
             <w:r>
               <w:rPr>
                 <w:rStyle w:val="Lienhypertexte"/>
                 <w:noProof/>
               </w:rPr>
-              <w:t>IV.</w:t>
+              <w:t>IV.3.2</w:t>
             </w:r>
             <w:r>
               <w:rPr>
@@ -2134,7 +2942,7 @@
                 <w:rStyle w:val="Lienhypertexte"/>
                 <w:noProof/>
               </w:rPr>
-              <w:t>Conclusion</w:t>
+              <w:t>Panneau de contrôle de l’équipe</w:t>
             </w:r>
             <w:r>
               <w:rPr>
@@ -2155,7 +2963,7 @@
                 <w:noProof/>
                 <w:webHidden/>
               </w:rPr>
-              <w:instrText xml:space="preserve"> PAGEREF _Toc131600387 \h </w:instrText>
+              <w:instrText xml:space="preserve"> PAGEREF _Toc131662888 \h </w:instrText>
             </w:r>
             <w:r>
               <w:rPr>
@@ -2175,89 +2983,7 @@
                 <w:noProof/>
                 <w:webHidden/>
               </w:rPr>
-              <w:t>2</w:t>
-            </w:r>
-            <w:r>
-              <w:rPr>
-                <w:noProof/>
-                <w:webHidden/>
-              </w:rPr>
-              <w:fldChar w:fldCharType="end"/>
-            </w:r>
-          </w:hyperlink>
-        </w:p>
-        <w:p>
-          <w:pPr>
-            <w:pStyle w:val="TM1"/>
-            <w:rPr>
-              <w:rFonts w:eastAsiaTheme="minorEastAsia"/>
-              <w:noProof/>
-              <w:lang w:eastAsia="fr-FR"/>
-            </w:rPr>
-          </w:pPr>
-          <w:hyperlink w:anchor="_Toc131600388" w:history="1">
-            <w:r>
-              <w:rPr>
-                <w:rStyle w:val="Lienhypertexte"/>
-                <w:noProof/>
-              </w:rPr>
-              <w:t>V.</w:t>
-            </w:r>
-            <w:r>
-              <w:rPr>
-                <w:rFonts w:eastAsiaTheme="minorEastAsia"/>
-                <w:noProof/>
-                <w:lang w:eastAsia="fr-FR"/>
-              </w:rPr>
-              <w:tab/>
-            </w:r>
-            <w:r>
-              <w:rPr>
-                <w:rStyle w:val="Lienhypertexte"/>
-                <w:noProof/>
-              </w:rPr>
-              <w:t>Références</w:t>
-            </w:r>
-            <w:r>
-              <w:rPr>
-                <w:noProof/>
-                <w:webHidden/>
-              </w:rPr>
-              <w:tab/>
-            </w:r>
-            <w:r>
-              <w:rPr>
-                <w:noProof/>
-                <w:webHidden/>
-              </w:rPr>
-              <w:fldChar w:fldCharType="begin"/>
-            </w:r>
-            <w:r>
-              <w:rPr>
-                <w:noProof/>
-                <w:webHidden/>
-              </w:rPr>
-              <w:instrText xml:space="preserve"> PAGEREF _Toc131600388 \h </w:instrText>
-            </w:r>
-            <w:r>
-              <w:rPr>
-                <w:noProof/>
-                <w:webHidden/>
-              </w:rPr>
-            </w:r>
-            <w:r>
-              <w:rPr>
-                <w:noProof/>
-                <w:webHidden/>
-              </w:rPr>
-              <w:fldChar w:fldCharType="separate"/>
-            </w:r>
-            <w:r>
-              <w:rPr>
-                <w:noProof/>
-                <w:webHidden/>
-              </w:rPr>
-              <w:t>3</w:t>
+              <w:t>10</w:t>
             </w:r>
             <w:r>
               <w:rPr>
@@ -2293,7 +3019,7 @@
       <w:pPr>
         <w:pStyle w:val="Titre1"/>
       </w:pPr>
-      <w:bookmarkStart w:id="0" w:name="_Toc131600379"/>
+      <w:bookmarkStart w:id="0" w:name="_Toc131662870"/>
       <w:r>
         <w:lastRenderedPageBreak/>
         <w:t>Introduction</w:t>
@@ -2302,14 +3028,25 @@
     </w:p>
     <w:p>
       <w:r>
-        <w:t>sit amet, consectetur adipiscing elit, sed do eiusmod tempor incididunt ut labore et dolore magna aliqua. Ut enim ad minim veniam, quis nostrud exercitation ullamco laboris nisi ut aliquip ex ea commodo consequat. Duis aute irure dolor in reprehenderit in voluptate velit esse cillum dolore eu fugiat nulla pariatur. Excepteur sint occaecat cupidatat non proident, sunt in culpa qui officia deserunt mollit anim id est laborum.</w:t>
+        <w:t xml:space="preserve">Bienvenue dans </w:t>
+      </w:r>
+      <w:proofErr w:type="spellStart"/>
+      <w:r>
+        <w:t>Tuniv</w:t>
+      </w:r>
+      <w:proofErr w:type="spellEnd"/>
+      <w:r>
+        <w:t xml:space="preserve">, l’application de gestion de tournois sportifs universitaires. </w:t>
+      </w:r>
+      <w:r>
+        <w:t xml:space="preserve">Vous trouverez dans ce manuel toutes les </w:t>
       </w:r>
     </w:p>
     <w:p>
       <w:pPr>
         <w:pStyle w:val="Titre1"/>
       </w:pPr>
-      <w:bookmarkStart w:id="1" w:name="_Toc131600382"/>
+      <w:bookmarkStart w:id="1" w:name="_Toc131662871"/>
       <w:r>
         <w:t>INSTALLATION</w:t>
       </w:r>
@@ -2325,6 +3062,7 @@
           <w:color w:val="3C3C3E"/>
         </w:rPr>
       </w:pPr>
+      <w:bookmarkStart w:id="2" w:name="_Toc131662872"/>
       <w:r>
         <w:t>ENVIRON</w:t>
       </w:r>
@@ -2340,6 +3078,7 @@
       <w:r>
         <w:t>CESSAIRE</w:t>
       </w:r>
+      <w:bookmarkEnd w:id="2"/>
     </w:p>
     <w:p>
       <w:r>
@@ -2421,23 +3160,57 @@
           <w:rStyle w:val="Accentuationlgre"/>
           <w:color w:val="auto"/>
         </w:rPr>
-        <w:t xml:space="preserve">ocale (Laragon conseillé ou utilisation de </w:t>
-      </w:r>
+        <w:t>ocale (</w:t>
+      </w:r>
+      <w:proofErr w:type="spellStart"/>
       <w:r>
         <w:rPr>
           <w:rStyle w:val="Accentuationlgre"/>
           <w:color w:val="auto"/>
         </w:rPr>
-        <w:t>XAMP/MAMP &amp; HeidiSQL)</w:t>
+        <w:t>Laragon</w:t>
+      </w:r>
+      <w:proofErr w:type="spellEnd"/>
+      <w:r>
+        <w:rPr>
+          <w:rStyle w:val="Accentuationlgre"/>
+          <w:color w:val="auto"/>
+        </w:rPr>
+        <w:t xml:space="preserve"> conseillé ou utilisation de </w:t>
+      </w:r>
+      <w:r>
+        <w:rPr>
+          <w:rStyle w:val="Accentuationlgre"/>
+          <w:color w:val="auto"/>
+        </w:rPr>
+        <w:t xml:space="preserve">XAMP/MAMP &amp; </w:t>
+      </w:r>
+      <w:proofErr w:type="spellStart"/>
+      <w:r>
+        <w:rPr>
+          <w:rStyle w:val="Accentuationlgre"/>
+          <w:color w:val="auto"/>
+        </w:rPr>
+        <w:t>HeidiSQL</w:t>
+      </w:r>
+      <w:proofErr w:type="spellEnd"/>
+      <w:r>
+        <w:rPr>
+          <w:rStyle w:val="Accentuationlgre"/>
+          <w:color w:val="auto"/>
+        </w:rPr>
+        <w:t>)</w:t>
       </w:r>
     </w:p>
     <w:p>
       <w:pPr>
         <w:pStyle w:val="Titre2"/>
       </w:pPr>
+      <w:bookmarkStart w:id="3" w:name="_Toc131662873"/>
       <w:r>
         <w:t>INSTALLATION</w:t>
       </w:r>
+      <w:bookmarkEnd w:id="3"/>
     </w:p>
     <w:p>
       <w:r>
@@ -2469,16 +3242,48 @@
     </w:p>
     <w:p>
       <w:r>
-        <w:t xml:space="preserve">Ceci fait, sur l’interface de Laragon, cliquez sur le bouton </w:t>
-      </w:r>
-      <w:r>
-        <w:t>‘BASE DE DONNEES’ puis cliquez sur ‘OUVRIR’ sur l’interface d’HeidiSQL venant de s’ouvrir. Cette dernière va vous lance</w:t>
+        <w:t xml:space="preserve">Ceci fait, sur l’interface de </w:t>
+      </w:r>
+      <w:proofErr w:type="spellStart"/>
+      <w:r>
+        <w:t>Laragon</w:t>
+      </w:r>
+      <w:proofErr w:type="spellEnd"/>
+      <w:r>
+        <w:t xml:space="preserve">, cliquez sur le bouton </w:t>
+      </w:r>
+      <w:r>
+        <w:t>‘BASE DE DONNEES’ puis cliquez sur ‘OUVRIR’ sur l’interface d’</w:t>
+      </w:r>
+      <w:proofErr w:type="spellStart"/>
+      <w:r>
+        <w:t>HeidiSQL</w:t>
+      </w:r>
+      <w:proofErr w:type="spellEnd"/>
+      <w:r>
+        <w:t xml:space="preserve"> venant de s’ouvrir. Cette dernière va vous lance</w:t>
       </w:r>
       <w:r>
         <w:t>r</w:t>
       </w:r>
       <w:r>
-        <w:t xml:space="preserve"> le programme d’HeidiSQL, vous permettant ainsi de consulter et modifier le contenu de vos base de données h</w:t>
+        <w:t xml:space="preserve"> le programme d’</w:t>
+      </w:r>
+      <w:proofErr w:type="spellStart"/>
+      <w:r>
+        <w:t>HeidiSQL</w:t>
+      </w:r>
+      <w:proofErr w:type="spellEnd"/>
+      <w:r>
+        <w:t xml:space="preserve">, vous permettant ainsi de consulter et modifier le contenu de </w:t>
+      </w:r>
+      <w:proofErr w:type="gramStart"/>
+      <w:r>
+        <w:t>vos base</w:t>
+      </w:r>
+      <w:proofErr w:type="gramEnd"/>
+      <w:r>
+        <w:t xml:space="preserve"> de données h</w:t>
       </w:r>
       <w:r>
         <w:t>é</w:t>
@@ -2557,7 +3362,15 @@
         </w:drawing>
       </w:r>
       <w:r>
-        <w:t>Sur l’interface d’HeidiSQL, faites cli</w:t>
+        <w:t>Sur l’interface d’</w:t>
+      </w:r>
+      <w:proofErr w:type="spellStart"/>
+      <w:r>
+        <w:t>HeidiSQL</w:t>
+      </w:r>
+      <w:proofErr w:type="spellEnd"/>
+      <w:r>
+        <w:t>, faites cli</w:t>
       </w:r>
       <w:r>
         <w:t xml:space="preserve">c </w:t>
@@ -2576,9 +3389,11 @@
       <w:r>
         <w:t xml:space="preserve"> la Table ‘</w:t>
       </w:r>
+      <w:proofErr w:type="spellStart"/>
       <w:r>
         <w:t>db_tuniv</w:t>
       </w:r>
+      <w:proofErr w:type="spellEnd"/>
       <w:r>
         <w:t xml:space="preserve">’ puis cliquez sur ‘Enregistrer’ en bas de ce même formulaire. </w:t>
       </w:r>
@@ -2602,7 +3417,15 @@
         <w:t>données locale</w:t>
       </w:r>
       <w:r>
-        <w:t xml:space="preserve"> viens maintenant d’être créé</w:t>
+        <w:t xml:space="preserve"> </w:t>
+      </w:r>
+      <w:proofErr w:type="gramStart"/>
+      <w:r>
+        <w:t>viens</w:t>
+      </w:r>
+      <w:proofErr w:type="gramEnd"/>
+      <w:r>
+        <w:t xml:space="preserve"> maintenant d’être créé</w:t>
       </w:r>
       <w:r>
         <w:t>e</w:t>
@@ -2622,6 +3445,7 @@
         <w:rPr>
           <w:noProof/>
         </w:rPr>
+        <w:lastRenderedPageBreak/>
         <w:drawing>
           <wp:inline distT="0" distB="0" distL="0" distR="0" wp14:anchorId="353739AA" wp14:editId="6F32F9BE">
             <wp:extent cx="5760720" cy="1021715"/>
@@ -2668,11 +3492,24 @@
         <w:t>-c</w:t>
       </w:r>
       <w:r>
-        <w:t xml:space="preserve">ollez le code présent dans le fichier : database.db dans le répertoire du projet -&gt; </w:t>
-      </w:r>
-      <w:r>
-        <w:t>\A2S3-SAE-TUNIV\config\database.db</w:t>
-      </w:r>
+        <w:t xml:space="preserve">ollez le code présent dans le fichier : </w:t>
+      </w:r>
+      <w:proofErr w:type="spellStart"/>
+      <w:r>
+        <w:t>database.db</w:t>
+      </w:r>
+      <w:proofErr w:type="spellEnd"/>
+      <w:r>
+        <w:t xml:space="preserve"> dans le répertoire du projet -&gt; </w:t>
+      </w:r>
+      <w:r>
+        <w:t>\A2S3-SAE-TUNIV\config\</w:t>
+      </w:r>
+      <w:proofErr w:type="spellStart"/>
+      <w:r>
+        <w:t>database.db</w:t>
+      </w:r>
+      <w:proofErr w:type="spellEnd"/>
     </w:p>
     <w:p>
       <w:pPr>
@@ -2736,7 +3573,15 @@
         <w:t>e</w:t>
       </w:r>
       <w:r>
-        <w:t xml:space="preserve"> dans la barre d’outil :</w:t>
+        <w:t xml:space="preserve"> dans la barre </w:t>
+      </w:r>
+      <w:proofErr w:type="gramStart"/>
+      <w:r>
+        <w:t>d’outil</w:t>
+      </w:r>
+      <w:proofErr w:type="gramEnd"/>
+      <w:r>
+        <w:t> :</w:t>
       </w:r>
     </w:p>
     <w:p>
@@ -2786,7 +3631,15 @@
         <w:t>Une fois l’exécution terminée</w:t>
       </w:r>
       <w:r>
-        <w:t xml:space="preserve"> HeidiSQL devrai</w:t>
+        <w:t xml:space="preserve"> </w:t>
+      </w:r>
+      <w:proofErr w:type="spellStart"/>
+      <w:r>
+        <w:t>HeidiSQL</w:t>
+      </w:r>
+      <w:proofErr w:type="spellEnd"/>
+      <w:r>
+        <w:t xml:space="preserve"> devrai</w:t>
       </w:r>
       <w:r>
         <w:t>t</w:t>
@@ -2821,7 +3674,15 @@
         <w:t xml:space="preserve"> la</w:t>
       </w:r>
       <w:r>
-        <w:t xml:space="preserve"> mettre en route localement. Pour ceci retournez sur l’interface de Laragon, et appuyez sur le bouton ‘DEMARRER’.</w:t>
+        <w:t xml:space="preserve"> mettre en route localement. Pour ceci retournez sur l’interface de </w:t>
+      </w:r>
+      <w:proofErr w:type="spellStart"/>
+      <w:r>
+        <w:t>Laragon</w:t>
+      </w:r>
+      <w:proofErr w:type="spellEnd"/>
+      <w:r>
+        <w:t>, et appuyez sur le bouton ‘DEMARRER’.</w:t>
       </w:r>
     </w:p>
     <w:p>
@@ -2885,7 +3746,6 @@
     </w:p>
     <w:p>
       <w:r>
-        <w:lastRenderedPageBreak/>
         <w:t>Puis entrez les commandes suivantes comme montré ci-dessous :</w:t>
       </w:r>
     </w:p>
@@ -2897,9 +3757,19 @@
           <w:numId w:val="8"/>
         </w:numPr>
       </w:pPr>
-      <w:r>
-        <w:t>cd webroot</w:t>
-      </w:r>
+      <w:proofErr w:type="gramStart"/>
+      <w:r>
+        <w:t>cd</w:t>
+      </w:r>
+      <w:proofErr w:type="gramEnd"/>
+      <w:r>
+        <w:t xml:space="preserve"> </w:t>
+      </w:r>
+      <w:proofErr w:type="spellStart"/>
+      <w:r>
+        <w:t>webroot</w:t>
+      </w:r>
+      <w:proofErr w:type="spellEnd"/>
     </w:p>
     <w:p>
       <w:pPr>
@@ -2909,8 +3779,15 @@
           <w:numId w:val="8"/>
         </w:numPr>
       </w:pPr>
-      <w:r>
-        <w:t>php -S localhost:80</w:t>
+      <w:proofErr w:type="spellStart"/>
+      <w:proofErr w:type="gramStart"/>
+      <w:r>
+        <w:t>php</w:t>
+      </w:r>
+      <w:proofErr w:type="spellEnd"/>
+      <w:proofErr w:type="gramEnd"/>
+      <w:r>
+        <w:t xml:space="preserve"> -S localhost:80</w:t>
       </w:r>
     </w:p>
     <w:p>
@@ -2921,6 +3798,7 @@
         <w:rPr>
           <w:noProof/>
         </w:rPr>
+        <w:lastRenderedPageBreak/>
         <w:drawing>
           <wp:anchor distT="0" distB="0" distL="114300" distR="114300" simplePos="0" relativeHeight="251692544" behindDoc="1" locked="0" layoutInCell="1" allowOverlap="1" wp14:anchorId="20705A28" wp14:editId="3AF49344">
             <wp:simplePos x="0" y="0"/>
@@ -3023,10 +3901,12 @@
       <w:pPr>
         <w:pStyle w:val="Titre1"/>
       </w:pPr>
+      <w:bookmarkStart w:id="4" w:name="_Toc131662874"/>
       <w:r>
         <w:lastRenderedPageBreak/>
         <w:t>DEPLOIEMENT</w:t>
       </w:r>
+      <w:bookmarkEnd w:id="4"/>
     </w:p>
     <w:p>
       <w:pPr>
@@ -3035,7 +3915,367 @@
         </w:rPr>
       </w:pPr>
       <w:r>
-        <w:t>Lorem ipsum dolor sit amet, consectetur adipiscing elit, sed do eiusmod tempor incididunt ut labore et dolore magna aliqua. Ut enim ad minim veniam, quis nostrud exercitation ullamco laboris nisi ut aliquip ex ea commodo consequat. Duis aute irure dolor in reprehenderit in voluptate velit esse cillum dolore eu fugiat nulla pariatur. Excepteur sint occaecat cupidatat non proident, sunt in culpa qui officia deserunt mollit anim id est laborum.</w:t>
+        <w:t xml:space="preserve">Lorem ipsum </w:t>
+      </w:r>
+      <w:proofErr w:type="spellStart"/>
+      <w:r>
+        <w:t>dolor</w:t>
+      </w:r>
+      <w:proofErr w:type="spellEnd"/>
+      <w:r>
+        <w:t xml:space="preserve"> </w:t>
+      </w:r>
+      <w:proofErr w:type="spellStart"/>
+      <w:r>
+        <w:t>sit</w:t>
+      </w:r>
+      <w:proofErr w:type="spellEnd"/>
+      <w:r>
+        <w:t xml:space="preserve"> </w:t>
+      </w:r>
+      <w:proofErr w:type="spellStart"/>
+      <w:r>
+        <w:t>amet</w:t>
+      </w:r>
+      <w:proofErr w:type="spellEnd"/>
+      <w:r>
+        <w:t xml:space="preserve">, </w:t>
+      </w:r>
+      <w:proofErr w:type="spellStart"/>
+      <w:r>
+        <w:t>consectetur</w:t>
+      </w:r>
+      <w:proofErr w:type="spellEnd"/>
+      <w:r>
+        <w:t xml:space="preserve"> </w:t>
+      </w:r>
+      <w:proofErr w:type="spellStart"/>
+      <w:r>
+        <w:t>adipiscing</w:t>
+      </w:r>
+      <w:proofErr w:type="spellEnd"/>
+      <w:r>
+        <w:t xml:space="preserve"> </w:t>
+      </w:r>
+      <w:proofErr w:type="spellStart"/>
+      <w:r>
+        <w:t>elit</w:t>
+      </w:r>
+      <w:proofErr w:type="spellEnd"/>
+      <w:r>
+        <w:t xml:space="preserve">, </w:t>
+      </w:r>
+      <w:proofErr w:type="spellStart"/>
+      <w:r>
+        <w:t>sed</w:t>
+      </w:r>
+      <w:proofErr w:type="spellEnd"/>
+      <w:r>
+        <w:t xml:space="preserve"> do </w:t>
+      </w:r>
+      <w:proofErr w:type="spellStart"/>
+      <w:r>
+        <w:t>eiusmod</w:t>
+      </w:r>
+      <w:proofErr w:type="spellEnd"/>
+      <w:r>
+        <w:t xml:space="preserve"> </w:t>
+      </w:r>
+      <w:proofErr w:type="spellStart"/>
+      <w:r>
+        <w:t>tempor</w:t>
+      </w:r>
+      <w:proofErr w:type="spellEnd"/>
+      <w:r>
+        <w:t xml:space="preserve"> </w:t>
+      </w:r>
+      <w:proofErr w:type="spellStart"/>
+      <w:r>
+        <w:t>incididunt</w:t>
+      </w:r>
+      <w:proofErr w:type="spellEnd"/>
+      <w:r>
+        <w:t xml:space="preserve"> ut </w:t>
+      </w:r>
+      <w:proofErr w:type="spellStart"/>
+      <w:r>
+        <w:t>labore</w:t>
+      </w:r>
+      <w:proofErr w:type="spellEnd"/>
+      <w:r>
+        <w:t xml:space="preserve"> et </w:t>
+      </w:r>
+      <w:proofErr w:type="spellStart"/>
+      <w:r>
+        <w:t>dolore</w:t>
+      </w:r>
+      <w:proofErr w:type="spellEnd"/>
+      <w:r>
+        <w:t xml:space="preserve"> magna </w:t>
+      </w:r>
+      <w:proofErr w:type="spellStart"/>
+      <w:r>
+        <w:t>aliqua</w:t>
+      </w:r>
+      <w:proofErr w:type="spellEnd"/>
+      <w:r>
+        <w:t xml:space="preserve">. Ut </w:t>
+      </w:r>
+      <w:proofErr w:type="spellStart"/>
+      <w:r>
+        <w:t>enim</w:t>
+      </w:r>
+      <w:proofErr w:type="spellEnd"/>
+      <w:r>
+        <w:t xml:space="preserve"> ad </w:t>
+      </w:r>
+      <w:proofErr w:type="spellStart"/>
+      <w:r>
+        <w:t>minim</w:t>
+      </w:r>
+      <w:proofErr w:type="spellEnd"/>
+      <w:r>
+        <w:t xml:space="preserve"> </w:t>
+      </w:r>
+      <w:proofErr w:type="spellStart"/>
+      <w:r>
+        <w:t>veniam</w:t>
+      </w:r>
+      <w:proofErr w:type="spellEnd"/>
+      <w:r>
+        <w:t xml:space="preserve">, </w:t>
+      </w:r>
+      <w:proofErr w:type="spellStart"/>
+      <w:r>
+        <w:t>quis</w:t>
+      </w:r>
+      <w:proofErr w:type="spellEnd"/>
+      <w:r>
+        <w:t xml:space="preserve"> </w:t>
+      </w:r>
+      <w:proofErr w:type="spellStart"/>
+      <w:r>
+        <w:t>nostrud</w:t>
+      </w:r>
+      <w:proofErr w:type="spellEnd"/>
+      <w:r>
+        <w:t xml:space="preserve"> </w:t>
+      </w:r>
+      <w:proofErr w:type="spellStart"/>
+      <w:r>
+        <w:t>exercitation</w:t>
+      </w:r>
+      <w:proofErr w:type="spellEnd"/>
+      <w:r>
+        <w:t xml:space="preserve"> </w:t>
+      </w:r>
+      <w:proofErr w:type="spellStart"/>
+      <w:r>
+        <w:t>ullamco</w:t>
+      </w:r>
+      <w:proofErr w:type="spellEnd"/>
+      <w:r>
+        <w:t xml:space="preserve"> </w:t>
+      </w:r>
+      <w:proofErr w:type="spellStart"/>
+      <w:r>
+        <w:t>laboris</w:t>
+      </w:r>
+      <w:proofErr w:type="spellEnd"/>
+      <w:r>
+        <w:t xml:space="preserve"> </w:t>
+      </w:r>
+      <w:proofErr w:type="spellStart"/>
+      <w:r>
+        <w:t>nisi</w:t>
+      </w:r>
+      <w:proofErr w:type="spellEnd"/>
+      <w:r>
+        <w:t xml:space="preserve"> ut </w:t>
+      </w:r>
+      <w:proofErr w:type="spellStart"/>
+      <w:r>
+        <w:t>aliquip</w:t>
+      </w:r>
+      <w:proofErr w:type="spellEnd"/>
+      <w:r>
+        <w:t xml:space="preserve"> ex </w:t>
+      </w:r>
+      <w:proofErr w:type="spellStart"/>
+      <w:r>
+        <w:t>ea</w:t>
+      </w:r>
+      <w:proofErr w:type="spellEnd"/>
+      <w:r>
+        <w:t xml:space="preserve"> commodo </w:t>
+      </w:r>
+      <w:proofErr w:type="spellStart"/>
+      <w:r>
+        <w:t>consequat</w:t>
+      </w:r>
+      <w:proofErr w:type="spellEnd"/>
+      <w:r>
+        <w:t xml:space="preserve">. Duis </w:t>
+      </w:r>
+      <w:proofErr w:type="spellStart"/>
+      <w:r>
+        <w:t>aute</w:t>
+      </w:r>
+      <w:proofErr w:type="spellEnd"/>
+      <w:r>
+        <w:t xml:space="preserve"> </w:t>
+      </w:r>
+      <w:proofErr w:type="spellStart"/>
+      <w:r>
+        <w:t>irure</w:t>
+      </w:r>
+      <w:proofErr w:type="spellEnd"/>
+      <w:r>
+        <w:t xml:space="preserve"> </w:t>
+      </w:r>
+      <w:proofErr w:type="spellStart"/>
+      <w:r>
+        <w:t>dolor</w:t>
+      </w:r>
+      <w:proofErr w:type="spellEnd"/>
+      <w:r>
+        <w:t xml:space="preserve"> in </w:t>
+      </w:r>
+      <w:proofErr w:type="spellStart"/>
+      <w:r>
+        <w:t>reprehenderit</w:t>
+      </w:r>
+      <w:proofErr w:type="spellEnd"/>
+      <w:r>
+        <w:t xml:space="preserve"> in </w:t>
+      </w:r>
+      <w:proofErr w:type="spellStart"/>
+      <w:r>
+        <w:t>voluptate</w:t>
+      </w:r>
+      <w:proofErr w:type="spellEnd"/>
+      <w:r>
+        <w:t xml:space="preserve"> </w:t>
+      </w:r>
+      <w:proofErr w:type="spellStart"/>
+      <w:r>
+        <w:t>velit</w:t>
+      </w:r>
+      <w:proofErr w:type="spellEnd"/>
+      <w:r>
+        <w:t xml:space="preserve"> esse </w:t>
+      </w:r>
+      <w:proofErr w:type="spellStart"/>
+      <w:r>
+        <w:t>cillum</w:t>
+      </w:r>
+      <w:proofErr w:type="spellEnd"/>
+      <w:r>
+        <w:t xml:space="preserve"> </w:t>
+      </w:r>
+      <w:proofErr w:type="spellStart"/>
+      <w:r>
+        <w:t>dolore</w:t>
+      </w:r>
+      <w:proofErr w:type="spellEnd"/>
+      <w:r>
+        <w:t xml:space="preserve"> eu </w:t>
+      </w:r>
+      <w:proofErr w:type="spellStart"/>
+      <w:r>
+        <w:t>fugiat</w:t>
+      </w:r>
+      <w:proofErr w:type="spellEnd"/>
+      <w:r>
+        <w:t xml:space="preserve"> </w:t>
+      </w:r>
+      <w:proofErr w:type="spellStart"/>
+      <w:r>
+        <w:t>nulla</w:t>
+      </w:r>
+      <w:proofErr w:type="spellEnd"/>
+      <w:r>
+        <w:t xml:space="preserve"> </w:t>
+      </w:r>
+      <w:proofErr w:type="spellStart"/>
+      <w:r>
+        <w:t>pariatur</w:t>
+      </w:r>
+      <w:proofErr w:type="spellEnd"/>
+      <w:r>
+        <w:t xml:space="preserve">. </w:t>
+      </w:r>
+      <w:proofErr w:type="spellStart"/>
+      <w:r>
+        <w:t>Excepteur</w:t>
+      </w:r>
+      <w:proofErr w:type="spellEnd"/>
+      <w:r>
+        <w:t xml:space="preserve"> </w:t>
+      </w:r>
+      <w:proofErr w:type="spellStart"/>
+      <w:r>
+        <w:t>sint</w:t>
+      </w:r>
+      <w:proofErr w:type="spellEnd"/>
+      <w:r>
+        <w:t xml:space="preserve"> </w:t>
+      </w:r>
+      <w:proofErr w:type="spellStart"/>
+      <w:r>
+        <w:t>occaecat</w:t>
+      </w:r>
+      <w:proofErr w:type="spellEnd"/>
+      <w:r>
+        <w:t xml:space="preserve"> </w:t>
+      </w:r>
+      <w:proofErr w:type="spellStart"/>
+      <w:r>
+        <w:t>cupidatat</w:t>
+      </w:r>
+      <w:proofErr w:type="spellEnd"/>
+      <w:r>
+        <w:t xml:space="preserve"> non </w:t>
+      </w:r>
+      <w:proofErr w:type="spellStart"/>
+      <w:r>
+        <w:t>proident</w:t>
+      </w:r>
+      <w:proofErr w:type="spellEnd"/>
+      <w:r>
+        <w:t xml:space="preserve">, </w:t>
+      </w:r>
+      <w:proofErr w:type="spellStart"/>
+      <w:r>
+        <w:t>sunt</w:t>
+      </w:r>
+      <w:proofErr w:type="spellEnd"/>
+      <w:r>
+        <w:t xml:space="preserve"> in culpa qui officia </w:t>
+      </w:r>
+      <w:proofErr w:type="spellStart"/>
+      <w:r>
+        <w:t>deserunt</w:t>
+      </w:r>
+      <w:proofErr w:type="spellEnd"/>
+      <w:r>
+        <w:t xml:space="preserve"> mollit </w:t>
+      </w:r>
+      <w:proofErr w:type="spellStart"/>
+      <w:r>
+        <w:t>anim</w:t>
+      </w:r>
+      <w:proofErr w:type="spellEnd"/>
+      <w:r>
+        <w:t xml:space="preserve"> id est </w:t>
+      </w:r>
+      <w:proofErr w:type="spellStart"/>
+      <w:r>
+        <w:t>laborum</w:t>
+      </w:r>
+      <w:proofErr w:type="spellEnd"/>
+      <w:r>
+        <w:t>.</w:t>
       </w:r>
     </w:p>
     <w:p>
@@ -3048,15 +4288,16 @@
           <w:color w:val="F69C00"/>
         </w:rPr>
       </w:pPr>
+      <w:bookmarkStart w:id="5" w:name="_Toc131662875"/>
       <w:r>
         <w:t>UTILISATION</w:t>
       </w:r>
-    </w:p>
-    <w:p>
-      <w:pPr>
-        <w:pStyle w:val="Standard"/>
-      </w:pPr>
-      <w:bookmarkStart w:id="2" w:name="_Toc131600388"/>
+      <w:bookmarkEnd w:id="5"/>
+    </w:p>
+    <w:p>
+      <w:pPr>
+        <w:pStyle w:val="Standard"/>
+      </w:pPr>
       <w:r>
         <w:t>On distingue quatre types d’utilisateurs différents :</w:t>
       </w:r>
@@ -3098,24 +4339,36 @@
         <w:pStyle w:val="Standard"/>
       </w:pPr>
       <w:r>
-        <w:t>La base de données fournie avec Tuniv vient avec un compte de chaque type (sauf pour les visiteurs, étant donné qu’ils n’ont pas de compte). Chacun de ces comptes est fonctionnel, mais possède un mot de passe basique qu’il convient de changer lors de votre première connexion en tant qu’administrateur, comme expliqué dans la section qui suit.</w:t>
+        <w:t xml:space="preserve">La base de données fournie avec </w:t>
+      </w:r>
+      <w:proofErr w:type="spellStart"/>
+      <w:r>
+        <w:t>Tuniv</w:t>
+      </w:r>
+      <w:proofErr w:type="spellEnd"/>
+      <w:r>
+        <w:t xml:space="preserve"> vient avec un compte de chaque type (sauf pour les visiteurs, étant donné qu’ils n’ont pas de compte). Chacun de ces comptes est fonctionnel, mais possède un mot de passe basique qu’il convient de changer lors de votre première connexion en tant qu’administrateur, comme expliqué dans la section qui suit.</w:t>
       </w:r>
     </w:p>
     <w:p>
       <w:pPr>
         <w:pStyle w:val="Titre2"/>
       </w:pPr>
+      <w:bookmarkStart w:id="6" w:name="_Toc131662876"/>
       <w:r>
         <w:t>Administrateurs</w:t>
       </w:r>
+      <w:bookmarkEnd w:id="6"/>
     </w:p>
     <w:p>
       <w:pPr>
         <w:pStyle w:val="Titre3"/>
       </w:pPr>
+      <w:bookmarkStart w:id="7" w:name="_Toc131662877"/>
       <w:r>
         <w:t>Connexion et changement du mot de passe</w:t>
       </w:r>
+      <w:bookmarkEnd w:id="7"/>
     </w:p>
     <w:p>
       <w:pPr>
@@ -3130,7 +4383,15 @@
         <w:pStyle w:val="Standard"/>
       </w:pPr>
       <w:r>
-        <w:t>La première chose à faire une fois connecté est de modifier le mot de passe de votre compte. Pour ce faire, cliquez sur « MOT DE PASSE » dans la barre de navigation utilisateur. Ceci vous amène vers une page dédiée, où vous pourrez entrer l’ancien mot de passe (« admin » si vous utilisez le compte de base) ainsi que le nouveau mot de passe du compte, puis l’entrer à nouveau pour confirmer.</w:t>
+        <w:t xml:space="preserve">La première chose à faire une fois </w:t>
+      </w:r>
+      <w:proofErr w:type="gramStart"/>
+      <w:r>
+        <w:t>connecté</w:t>
+      </w:r>
+      <w:proofErr w:type="gramEnd"/>
+      <w:r>
+        <w:t xml:space="preserve"> est de modifier le mot de passe de votre compte. Pour ce faire, cliquez sur « MOT DE PASSE » dans la barre de navigation utilisateur. Ceci vous amène vers une page dédiée, où vous pourrez entrer l’ancien mot de passe (« admin » si vous utilisez le compte de base) ainsi que le nouveau mot de passe du compte, puis l’entrer à nouveau pour confirmer.</w:t>
       </w:r>
     </w:p>
     <w:p>
@@ -3153,10 +4414,12 @@
       <w:pPr>
         <w:pStyle w:val="Titre3"/>
       </w:pPr>
+      <w:bookmarkStart w:id="8" w:name="_Toc131662878"/>
       <w:r>
         <w:lastRenderedPageBreak/>
         <w:t>Panneau de contrôle des utilisateurs</w:t>
       </w:r>
+      <w:bookmarkEnd w:id="8"/>
     </w:p>
     <w:p>
       <w:pPr>
@@ -3304,9 +4567,11 @@
       <w:pPr>
         <w:pStyle w:val="Titre3"/>
       </w:pPr>
+      <w:bookmarkStart w:id="9" w:name="_Toc131662879"/>
       <w:r>
         <w:t>Panneau de contrôle général</w:t>
       </w:r>
+      <w:bookmarkEnd w:id="9"/>
     </w:p>
     <w:p>
       <w:pPr>
@@ -3544,7 +4809,15 @@
         <w:pStyle w:val="Standard"/>
       </w:pPr>
       <w:r>
-        <w:t>Une fois tous les champs remplis, cliquez sur « Créer l’équipe» pour valider. Si vous n’avez pas fait d’erreur, l’équipe apparaîtra en bas de la liste des équipes, en-dessous du formulaire de création. Dans le cas contraire, un message d’erreur sera affiché et vous devrez recommencer la création de l’équipe.</w:t>
+        <w:t xml:space="preserve">Une fois tous les champs remplis, cliquez sur « Créer </w:t>
+      </w:r>
+      <w:proofErr w:type="gramStart"/>
+      <w:r>
+        <w:t>l’équipe»</w:t>
+      </w:r>
+      <w:proofErr w:type="gramEnd"/>
+      <w:r>
+        <w:t xml:space="preserve"> pour valider. Si vous n’avez pas fait d’erreur, l’équipe apparaîtra en bas de la liste des équipes, en-dessous du formulaire de création. Dans le cas contraire, un message d’erreur sera affiché et vous devrez recommencer la création de l’équipe.</w:t>
       </w:r>
     </w:p>
     <w:p>
@@ -3599,16 +4872,26 @@
       <w:pPr>
         <w:pStyle w:val="Titre3"/>
       </w:pPr>
+      <w:bookmarkStart w:id="10" w:name="_Toc131662880"/>
       <w:r>
         <w:t>Panneau de contrôle des annonces</w:t>
       </w:r>
-    </w:p>
-    <w:p>
-      <w:pPr>
-        <w:pStyle w:val="Standard"/>
-      </w:pPr>
-      <w:r>
-        <w:t>Vous avez la possibilité de créer et gérer des annonces qui seront consultables par tous les utilisateurs sur la page d’accueil de Tuniv. Pour ce faire, cliquez sur « ANNONCES » dans la barre de navigation.</w:t>
+      <w:bookmarkEnd w:id="10"/>
+    </w:p>
+    <w:p>
+      <w:pPr>
+        <w:pStyle w:val="Standard"/>
+      </w:pPr>
+      <w:r>
+        <w:t xml:space="preserve">Vous avez la possibilité de créer et gérer des annonces qui seront consultables par tous les utilisateurs sur la page d’accueil de </w:t>
+      </w:r>
+      <w:proofErr w:type="spellStart"/>
+      <w:r>
+        <w:t>Tuniv</w:t>
+      </w:r>
+      <w:proofErr w:type="spellEnd"/>
+      <w:r>
+        <w:t>. Pour ce faire, cliquez sur « ANNONCES » dans la barre de navigation.</w:t>
       </w:r>
     </w:p>
     <w:p>
@@ -3648,7 +4931,15 @@
         <w:pStyle w:val="Standard"/>
       </w:pPr>
       <w:r>
-        <w:t>- Le rôle de l’auteur permet aux visiteurs de savoir quelle est votre fonction, vis-à-vis de Tuniv ou des tournois (comme « Administrateur de l’université Lyon 1 »). Il ne doit pas dépasser 50 caractères.</w:t>
+        <w:t xml:space="preserve">- Le rôle de l’auteur permet aux visiteurs de savoir quelle est votre fonction, vis-à-vis de </w:t>
+      </w:r>
+      <w:proofErr w:type="spellStart"/>
+      <w:r>
+        <w:t>Tuniv</w:t>
+      </w:r>
+      <w:proofErr w:type="spellEnd"/>
+      <w:r>
+        <w:t xml:space="preserve"> ou des tournois (comme « Administrateur de l’université Lyon 1 »). Il ne doit pas dépasser 50 caractères.</w:t>
       </w:r>
     </w:p>
     <w:p>
@@ -3672,15 +4963,31 @@
         <w:pStyle w:val="Standard"/>
       </w:pPr>
       <w:r>
-        <w:t>Une fois les champs remplis, cliquez sur « Créer l’annonce » pour créer l’annonce. Attention, les annonces ne sont pas modifiables une fois créées. Si vous n’avez pas fait d’erreur, elle sera automatiquement créée et affichée sur la page d’accueil de Tuniv ainsi qu’en haut de la liste des annonces dans le panneau de contrôle des annonces. Dans le cas contraire, un message d’erreur vous indiquant la nature de votre erreur sera affiché, et il vous faudra recommencer.</w:t>
-      </w:r>
-    </w:p>
-    <w:p>
-      <w:pPr>
-        <w:pStyle w:val="Standard"/>
-      </w:pPr>
-      <w:r>
-        <w:t>IMPORTANT : Pour des raisons de stockage, Tuniv ne permet pas de stocker plus de 30 annonces à la fois. Si une annonce devait être créée alors que 30 annonces existent déjà, l’annonce la plus ancienne serait supprimée pour faire place à la nouvelle.</w:t>
+        <w:t xml:space="preserve">Une fois les champs remplis, cliquez sur « Créer l’annonce » pour créer l’annonce. Attention, les annonces ne sont pas modifiables une fois créées. Si vous n’avez pas fait d’erreur, elle sera automatiquement créée et affichée sur la page d’accueil de </w:t>
+      </w:r>
+      <w:proofErr w:type="spellStart"/>
+      <w:r>
+        <w:t>Tuniv</w:t>
+      </w:r>
+      <w:proofErr w:type="spellEnd"/>
+      <w:r>
+        <w:t xml:space="preserve"> ainsi qu’en haut de la liste des annonces dans le panneau de contrôle des annonces. Dans le cas contraire, un message d’erreur vous indiquant la nature de votre erreur sera affiché, et il vous faudra recommencer.</w:t>
+      </w:r>
+    </w:p>
+    <w:p>
+      <w:pPr>
+        <w:pStyle w:val="Standard"/>
+      </w:pPr>
+      <w:r>
+        <w:t xml:space="preserve">IMPORTANT : Pour des raisons de stockage, </w:t>
+      </w:r>
+      <w:proofErr w:type="spellStart"/>
+      <w:r>
+        <w:t>Tuniv</w:t>
+      </w:r>
+      <w:proofErr w:type="spellEnd"/>
+      <w:r>
+        <w:t xml:space="preserve"> ne permet pas de stocker plus de 30 annonces à la fois. Si une annonce devait être créée alors que 30 annonces existent déjà, l’annonce la plus ancienne serait supprimée pour faire place à la nouvelle.</w:t>
       </w:r>
     </w:p>
     <w:p>
@@ -3713,16 +5020,26 @@
       <w:pPr>
         <w:pStyle w:val="Titre3"/>
       </w:pPr>
+      <w:bookmarkStart w:id="11" w:name="_Toc131662881"/>
       <w:r>
         <w:t>Panneau de contrôle du support</w:t>
       </w:r>
-    </w:p>
-    <w:p>
-      <w:pPr>
-        <w:pStyle w:val="Standard"/>
-      </w:pPr>
-      <w:r>
-        <w:t>Les utilisateurs ont la possibilité d’envoyer des messages aux administrateurs de Tuniv pour rendre compte de problèmes ou suggérer des améliorations au site. Pour retrouver ces messages, cliquez sur « SUPPORT » dans la barre de navigation.</w:t>
+      <w:bookmarkEnd w:id="11"/>
+    </w:p>
+    <w:p>
+      <w:pPr>
+        <w:pStyle w:val="Standard"/>
+      </w:pPr>
+      <w:r>
+        <w:t xml:space="preserve">Les utilisateurs ont la possibilité d’envoyer des messages aux administrateurs de </w:t>
+      </w:r>
+      <w:proofErr w:type="spellStart"/>
+      <w:r>
+        <w:t>Tuniv</w:t>
+      </w:r>
+      <w:proofErr w:type="spellEnd"/>
+      <w:r>
+        <w:t xml:space="preserve"> pour rendre compte de problèmes ou suggérer des améliorations au site. Pour retrouver ces messages, cliquez sur « SUPPORT » dans la barre de navigation.</w:t>
       </w:r>
     </w:p>
     <w:p>
@@ -3742,9 +5059,11 @@
       <w:pPr>
         <w:pStyle w:val="Titre3"/>
       </w:pPr>
+      <w:bookmarkStart w:id="12" w:name="_Toc131662882"/>
       <w:r>
         <w:t>Gestion d’un tournoi</w:t>
       </w:r>
+      <w:bookmarkEnd w:id="12"/>
     </w:p>
     <w:p>
       <w:pPr>
@@ -3910,17 +5229,21 @@
       <w:pPr>
         <w:pStyle w:val="Titre2"/>
       </w:pPr>
+      <w:bookmarkStart w:id="13" w:name="_Toc131662883"/>
       <w:r>
         <w:t>Arbitres</w:t>
       </w:r>
+      <w:bookmarkEnd w:id="13"/>
     </w:p>
     <w:p>
       <w:pPr>
         <w:pStyle w:val="Titre3"/>
       </w:pPr>
+      <w:bookmarkStart w:id="14" w:name="_Toc131662884"/>
       <w:r>
         <w:t>Connexion et changement du mot de passe</w:t>
       </w:r>
+      <w:bookmarkEnd w:id="14"/>
     </w:p>
     <w:p>
       <w:pPr>
@@ -3935,7 +5258,15 @@
         <w:pStyle w:val="Standard"/>
       </w:pPr>
       <w:r>
-        <w:t>La première chose à faire une fois connecté est de modifier le mot de passe de votre compte. Pour ce faire, cliquez sur « MOT DE PASSE » dans la barre de navigation utilisateur. Ceci vous amène vers une page dédiée, où vous pourrez entrer l’ancien mot de passe (« arbitre » si vous utilisez le compte de base) ainsi que le nouveau mot de passe du compte arbitre, puis l’entrer à nouveau pour confirmer.</w:t>
+        <w:t xml:space="preserve">La première chose à faire une fois </w:t>
+      </w:r>
+      <w:proofErr w:type="gramStart"/>
+      <w:r>
+        <w:t>connecté</w:t>
+      </w:r>
+      <w:proofErr w:type="gramEnd"/>
+      <w:r>
+        <w:t xml:space="preserve"> est de modifier le mot de passe de votre compte. Pour ce faire, cliquez sur « MOT DE PASSE » dans la barre de navigation utilisateur. Ceci vous amène vers une page dédiée, où vous pourrez entrer l’ancien mot de passe (« arbitre » si vous utilisez le compte de base) ainsi que le nouveau mot de passe du compte arbitre, puis l’entrer à nouveau pour confirmer.</w:t>
       </w:r>
     </w:p>
     <w:p>
@@ -3959,9 +5290,13 @@
       <w:pPr>
         <w:pStyle w:val="Titre3"/>
       </w:pPr>
+      <w:bookmarkStart w:id="15" w:name="_Toc131662885"/>
+      <w:proofErr w:type="gramStart"/>
       <w:r>
         <w:t>Match assignés</w:t>
       </w:r>
+      <w:bookmarkEnd w:id="15"/>
+      <w:proofErr w:type="gramEnd"/>
     </w:p>
     <w:p>
       <w:pPr>
@@ -3980,17 +5315,21 @@
       <w:pPr>
         <w:pStyle w:val="Titre2"/>
       </w:pPr>
+      <w:bookmarkStart w:id="16" w:name="_Toc131662886"/>
       <w:r>
         <w:t>Capitaines</w:t>
       </w:r>
+      <w:bookmarkEnd w:id="16"/>
     </w:p>
     <w:p>
       <w:pPr>
         <w:pStyle w:val="Titre3"/>
       </w:pPr>
+      <w:bookmarkStart w:id="17" w:name="_Toc131662887"/>
       <w:r>
         <w:t>Connexion et changement du mot de passe</w:t>
       </w:r>
+      <w:bookmarkEnd w:id="17"/>
     </w:p>
     <w:p>
       <w:pPr>
@@ -4005,7 +5344,15 @@
         <w:pStyle w:val="Standard"/>
       </w:pPr>
       <w:r>
-        <w:t>La première chose à faire une fois connecté est de modifier le mot de passe de votre compte. Pour ce faire, cliquez sur « MOT DE PASSE » dans la barre de navigation utilisateur. Ceci vous amène vers une page dédiée, où vous pourrez entrer l’ancien mot de passe (« capitaine » si vous utilisez le compte de base) ainsi que le nouveau mot de passe du compte, puis l’entrer à nouveau pour confirmer.</w:t>
+        <w:t xml:space="preserve">La première chose à faire une fois </w:t>
+      </w:r>
+      <w:proofErr w:type="gramStart"/>
+      <w:r>
+        <w:t>connecté</w:t>
+      </w:r>
+      <w:proofErr w:type="gramEnd"/>
+      <w:r>
+        <w:t xml:space="preserve"> est de modifier le mot de passe de votre compte. Pour ce faire, cliquez sur « MOT DE PASSE » dans la barre de navigation utilisateur. Ceci vous amène vers une page dédiée, où vous pourrez entrer l’ancien mot de passe (« capitaine » si vous utilisez le compte de base) ainsi que le nouveau mot de passe du compte, puis l’entrer à nouveau pour confirmer.</w:t>
       </w:r>
     </w:p>
     <w:p>
@@ -4033,9 +5380,11 @@
       <w:pPr>
         <w:pStyle w:val="Titre3"/>
       </w:pPr>
+      <w:bookmarkStart w:id="18" w:name="_Toc131662888"/>
       <w:r>
         <w:t>Panneau de contrôle de l’équipe</w:t>
       </w:r>
+      <w:bookmarkEnd w:id="18"/>
     </w:p>
     <w:p>
       <w:pPr>
@@ -4061,456 +5410,8 @@
         <w:t>Pour ajouter un nouveau joueur à votre équipe, vous pouvez entrer le nom et le prénom du nouveau joueur dans le formulaire « Ajouter un joueur », puis cliquez sur « Valider ».</w:t>
       </w:r>
     </w:p>
-    <w:sdt>
-      <w:sdtPr>
-        <w:rPr>
-          <w:rFonts w:asciiTheme="minorHAnsi" w:eastAsiaTheme="minorHAnsi" w:hAnsiTheme="minorHAnsi" w:cstheme="minorBidi"/>
-          <w:caps w:val="0"/>
-          <w:color w:val="auto"/>
-          <w:sz w:val="22"/>
-          <w:szCs w:val="22"/>
-        </w:rPr>
-        <w:id w:val="-749354392"/>
-        <w:docPartObj>
-          <w:docPartGallery w:val="Bibliographies"/>
-          <w:docPartUnique/>
-        </w:docPartObj>
-      </w:sdtPr>
-      <w:sdtEndPr/>
-      <w:sdtContent>
-        <w:p>
-          <w:pPr>
-            <w:pStyle w:val="Titre1"/>
-          </w:pPr>
-          <w:r>
-            <w:t>Références</w:t>
-          </w:r>
-          <w:bookmarkEnd w:id="2"/>
-        </w:p>
-        <w:sdt>
-          <w:sdtPr>
-            <w:id w:val="-573587230"/>
-            <w:bibliography/>
-          </w:sdtPr>
-          <w:sdtEndPr/>
-          <w:sdtContent>
-            <w:p>
-              <w:r>
-                <w:fldChar w:fldCharType="begin"/>
-              </w:r>
-              <w:r>
-                <w:instrText>BIBLIOGRAPHY</w:instrText>
-              </w:r>
-              <w:r>
-                <w:fldChar w:fldCharType="separate"/>
-              </w:r>
-              <w:r>
-                <w:rPr>
-                  <w:b/>
-                  <w:bCs/>
-                  <w:noProof/>
-                </w:rPr>
-                <w:t>Aucune source spécifiée dans le document actif.</w:t>
-              </w:r>
-              <w:r>
-                <w:rPr>
-                  <w:b/>
-                  <w:bCs/>
-                </w:rPr>
-                <w:fldChar w:fldCharType="end"/>
-              </w:r>
-            </w:p>
-          </w:sdtContent>
-        </w:sdt>
-      </w:sdtContent>
-    </w:sdt>
-    <w:p/>
-    <w:p>
-      <w:pPr>
-        <w:sectPr>
-          <w:footerReference w:type="default" r:id="rId23"/>
-          <w:pgSz w:w="11906" w:h="16838"/>
-          <w:pgMar w:top="1417" w:right="1417" w:bottom="1417" w:left="1417" w:header="708" w:footer="708" w:gutter="0"/>
-          <w:pgNumType w:start="1"/>
-          <w:cols w:space="708"/>
-          <w:docGrid w:linePitch="360"/>
-        </w:sectPr>
-      </w:pPr>
-    </w:p>
-    <w:p>
-      <w:r>
-        <w:rPr>
-          <w:noProof/>
-          <w:lang w:eastAsia="fr-FR"/>
-        </w:rPr>
-        <w:lastRenderedPageBreak/>
-        <mc:AlternateContent>
-          <mc:Choice Requires="wps">
-            <w:drawing>
-              <wp:anchor distT="45720" distB="45720" distL="114300" distR="114300" simplePos="0" relativeHeight="251690496" behindDoc="0" locked="0" layoutInCell="1" allowOverlap="1" wp14:anchorId="71A44A7C" wp14:editId="46CA7E71">
-                <wp:simplePos x="0" y="0"/>
-                <wp:positionH relativeFrom="margin">
-                  <wp:align>center</wp:align>
-                </wp:positionH>
-                <wp:positionV relativeFrom="paragraph">
-                  <wp:posOffset>7442059</wp:posOffset>
-                </wp:positionV>
-                <wp:extent cx="6592570" cy="1433195"/>
-                <wp:effectExtent l="0" t="0" r="17780" b="14605"/>
-                <wp:wrapSquare wrapText="bothSides"/>
-                <wp:docPr id="13" name="Zone de texte 2"/>
-                <wp:cNvGraphicFramePr>
-                  <a:graphicFrameLocks xmlns:a="http://schemas.openxmlformats.org/drawingml/2006/main"/>
-                </wp:cNvGraphicFramePr>
-                <a:graphic xmlns:a="http://schemas.openxmlformats.org/drawingml/2006/main">
-                  <a:graphicData uri="http://schemas.microsoft.com/office/word/2010/wordprocessingShape">
-                    <wps:wsp>
-                      <wps:cNvSpPr txBox="1">
-                        <a:spLocks noChangeArrowheads="1"/>
-                      </wps:cNvSpPr>
-                      <wps:spPr bwMode="auto">
-                        <a:xfrm>
-                          <a:off x="0" y="0"/>
-                          <a:ext cx="6592570" cy="1433195"/>
-                        </a:xfrm>
-                        <a:prstGeom prst="rect">
-                          <a:avLst/>
-                        </a:prstGeom>
-                        <a:solidFill>
-                          <a:srgbClr val="FFFFFF"/>
-                        </a:solidFill>
-                        <a:ln w="9525">
-                          <a:solidFill>
-                            <a:srgbClr val="000000"/>
-                          </a:solidFill>
-                          <a:miter lim="800000"/>
-                          <a:headEnd/>
-                          <a:tailEnd/>
-                        </a:ln>
-                      </wps:spPr>
-                      <wps:txbx>
-                        <w:txbxContent>
-                          <w:p>
-                            <w:pPr>
-                              <w:pStyle w:val="4emePage"/>
-                              <w:rPr>
-                                <w:rStyle w:val="Accentuationintense"/>
-                                <w:i w:val="0"/>
-                                <w:iCs w:val="0"/>
-                                <w:color w:val="auto"/>
-                              </w:rPr>
-                            </w:pPr>
-                            <w:r>
-                              <w:rPr>
-                                <w:rStyle w:val="Accentuationintense"/>
-                                <w:i w:val="0"/>
-                                <w:iCs w:val="0"/>
-                                <w:color w:val="auto"/>
-                              </w:rPr>
-                              <w:t>Matériel / logiciel / méthode utilisé(e)(s) :</w:t>
-                            </w:r>
-                          </w:p>
-                          <w:p/>
-                        </w:txbxContent>
-                      </wps:txbx>
-                      <wps:bodyPr rot="0" vert="horz" wrap="square" lIns="91440" tIns="45720" rIns="91440" bIns="45720" anchor="t" anchorCtr="0">
-                        <a:noAutofit/>
-                      </wps:bodyPr>
-                    </wps:wsp>
-                  </a:graphicData>
-                </a:graphic>
-                <wp14:sizeRelH relativeFrom="margin">
-                  <wp14:pctWidth>0</wp14:pctWidth>
-                </wp14:sizeRelH>
-                <wp14:sizeRelV relativeFrom="margin">
-                  <wp14:pctHeight>0</wp14:pctHeight>
-                </wp14:sizeRelV>
-              </wp:anchor>
-            </w:drawing>
-          </mc:Choice>
-          <mc:Fallback>
-            <w:pict>
-              <v:shape w14:anchorId="71A44A7C" id="_x0000_s1032" type="#_x0000_t202" style="position:absolute;left:0;text-align:left;margin-left:0;margin-top:586pt;width:519.1pt;height:112.85pt;z-index:251690496;visibility:visible;mso-wrap-style:square;mso-width-percent:0;mso-height-percent:0;mso-wrap-distance-left:9pt;mso-wrap-distance-top:3.6pt;mso-wrap-distance-right:9pt;mso-wrap-distance-bottom:3.6pt;mso-position-horizontal:center;mso-position-horizontal-relative:margin;mso-position-vertical:absolute;mso-position-vertical-relative:text;mso-width-percent:0;mso-height-percent:0;mso-width-relative:margin;mso-height-relative:margin;v-text-anchor:top" o:gfxdata="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">
-                <v:textbox>
-                  <w:txbxContent>
-                    <w:p>
-                      <w:pPr>
-                        <w:pStyle w:val="4emePage"/>
-                        <w:rPr>
-                          <w:rStyle w:val="Accentuationintense"/>
-                          <w:i w:val="0"/>
-                          <w:iCs w:val="0"/>
-                          <w:color w:val="auto"/>
-                        </w:rPr>
-                      </w:pPr>
-                      <w:r>
-                        <w:rPr>
-                          <w:rStyle w:val="Accentuationintense"/>
-                          <w:i w:val="0"/>
-                          <w:iCs w:val="0"/>
-                          <w:color w:val="auto"/>
-                        </w:rPr>
-                        <w:t>Matériel / logiciel / méthode utilisé(e)(s) :</w:t>
-                      </w:r>
-                    </w:p>
-                    <w:p/>
-                  </w:txbxContent>
-                </v:textbox>
-                <w10:wrap type="square" anchorx="margin"/>
-              </v:shape>
-            </w:pict>
-          </mc:Fallback>
-        </mc:AlternateContent>
-      </w:r>
-      <w:r>
-        <w:rPr>
-          <w:noProof/>
-          <w:lang w:eastAsia="fr-FR"/>
-        </w:rPr>
-        <mc:AlternateContent>
-          <mc:Choice Requires="wps">
-            <w:drawing>
-              <wp:anchor distT="45720" distB="45720" distL="114300" distR="114300" simplePos="0" relativeHeight="251686400" behindDoc="0" locked="0" layoutInCell="1" allowOverlap="1" wp14:anchorId="61619794" wp14:editId="7801037F">
-                <wp:simplePos x="0" y="0"/>
-                <wp:positionH relativeFrom="column">
-                  <wp:posOffset>-437515</wp:posOffset>
-                </wp:positionH>
-                <wp:positionV relativeFrom="paragraph">
-                  <wp:posOffset>116205</wp:posOffset>
-                </wp:positionV>
-                <wp:extent cx="6592570" cy="5328285"/>
-                <wp:effectExtent l="0" t="0" r="17780" b="24765"/>
-                <wp:wrapSquare wrapText="bothSides"/>
-                <wp:docPr id="11" name="Zone de texte 2"/>
-                <wp:cNvGraphicFramePr>
-                  <a:graphicFrameLocks xmlns:a="http://schemas.openxmlformats.org/drawingml/2006/main"/>
-                </wp:cNvGraphicFramePr>
-                <a:graphic xmlns:a="http://schemas.openxmlformats.org/drawingml/2006/main">
-                  <a:graphicData uri="http://schemas.microsoft.com/office/word/2010/wordprocessingShape">
-                    <wps:wsp>
-                      <wps:cNvSpPr txBox="1">
-                        <a:spLocks noChangeArrowheads="1"/>
-                      </wps:cNvSpPr>
-                      <wps:spPr bwMode="auto">
-                        <a:xfrm>
-                          <a:off x="0" y="0"/>
-                          <a:ext cx="6592570" cy="5328285"/>
-                        </a:xfrm>
-                        <a:prstGeom prst="rect">
-                          <a:avLst/>
-                        </a:prstGeom>
-                        <a:solidFill>
-                          <a:srgbClr val="FFFFFF"/>
-                        </a:solidFill>
-                        <a:ln w="9525">
-                          <a:solidFill>
-                            <a:srgbClr val="000000"/>
-                          </a:solidFill>
-                          <a:miter lim="800000"/>
-                          <a:headEnd/>
-                          <a:tailEnd/>
-                        </a:ln>
-                      </wps:spPr>
-                      <wps:txbx>
-                        <w:txbxContent>
-                          <w:p>
-                            <w:pPr>
-                              <w:pStyle w:val="4emePage"/>
-                              <w:rPr>
-                                <w:rStyle w:val="Accentuationintense"/>
-                                <w:i w:val="0"/>
-                                <w:iCs w:val="0"/>
-                                <w:color w:val="auto"/>
-                              </w:rPr>
-                            </w:pPr>
-                            <w:r>
-                              <w:rPr>
-                                <w:rStyle w:val="Accentuationintense"/>
-                                <w:i w:val="0"/>
-                                <w:iCs w:val="0"/>
-                                <w:color w:val="auto"/>
-                              </w:rPr>
-                              <w:t>Résumé en français :</w:t>
-                            </w:r>
-                          </w:p>
-                          <w:p/>
-                        </w:txbxContent>
-                      </wps:txbx>
-                      <wps:bodyPr rot="0" vert="horz" wrap="square" lIns="91440" tIns="45720" rIns="91440" bIns="45720" anchor="t" anchorCtr="0">
-                        <a:noAutofit/>
-                      </wps:bodyPr>
-                    </wps:wsp>
-                  </a:graphicData>
-                </a:graphic>
-                <wp14:sizeRelH relativeFrom="margin">
-                  <wp14:pctWidth>0</wp14:pctWidth>
-                </wp14:sizeRelH>
-                <wp14:sizeRelV relativeFrom="margin">
-                  <wp14:pctHeight>0</wp14:pctHeight>
-                </wp14:sizeRelV>
-              </wp:anchor>
-            </w:drawing>
-          </mc:Choice>
-          <mc:Fallback>
-            <w:pict>
-              <v:shape w14:anchorId="61619794" id="_x0000_s1033" type="#_x0000_t202" style="position:absolute;left:0;text-align:left;margin-left:-34.45pt;margin-top:9.15pt;width:519.1pt;height:419.55pt;z-index:251686400;visibility:visible;mso-wrap-style:square;mso-width-percent:0;mso-height-percent:0;mso-wrap-distance-left:9pt;mso-wrap-distance-top:3.6pt;mso-wrap-distance-right:9pt;mso-wrap-distance-bottom:3.6pt;mso-position-horizontal:absolute;mso-position-horizontal-relative:text;mso-position-vertical:absolute;mso-position-vertical-relative:text;mso-width-percent:0;mso-height-percent:0;mso-width-relative:margin;mso-height-relative:margin;v-text-anchor:top" o:gfxdata="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">
-                <v:textbox>
-                  <w:txbxContent>
-                    <w:p>
-                      <w:pPr>
-                        <w:pStyle w:val="4emePage"/>
-                        <w:rPr>
-                          <w:rStyle w:val="Accentuationintense"/>
-                          <w:i w:val="0"/>
-                          <w:iCs w:val="0"/>
-                          <w:color w:val="auto"/>
-                        </w:rPr>
-                      </w:pPr>
-                      <w:r>
-                        <w:rPr>
-                          <w:rStyle w:val="Accentuationintense"/>
-                          <w:i w:val="0"/>
-                          <w:iCs w:val="0"/>
-                          <w:color w:val="auto"/>
-                        </w:rPr>
-                        <w:t>Résumé en français :</w:t>
-                      </w:r>
-                    </w:p>
-                    <w:p/>
-                  </w:txbxContent>
-                </v:textbox>
-                <w10:wrap type="square"/>
-              </v:shape>
-            </w:pict>
-          </mc:Fallback>
-        </mc:AlternateContent>
-      </w:r>
-      <w:r>
-        <w:rPr>
-          <w:noProof/>
-          <w:lang w:eastAsia="fr-FR"/>
-        </w:rPr>
-        <mc:AlternateContent>
-          <mc:Choice Requires="wps">
-            <w:drawing>
-              <wp:anchor distT="45720" distB="45720" distL="114300" distR="114300" simplePos="0" relativeHeight="251688448" behindDoc="0" locked="0" layoutInCell="1" allowOverlap="1" wp14:anchorId="59F00D35" wp14:editId="69377DA6">
-                <wp:simplePos x="0" y="0"/>
-                <wp:positionH relativeFrom="margin">
-                  <wp:posOffset>-436880</wp:posOffset>
-                </wp:positionH>
-                <wp:positionV relativeFrom="paragraph">
-                  <wp:posOffset>5692775</wp:posOffset>
-                </wp:positionV>
-                <wp:extent cx="6592570" cy="1557020"/>
-                <wp:effectExtent l="0" t="0" r="17780" b="24130"/>
-                <wp:wrapSquare wrapText="bothSides"/>
-                <wp:docPr id="12" name="Zone de texte 2"/>
-                <wp:cNvGraphicFramePr>
-                  <a:graphicFrameLocks xmlns:a="http://schemas.openxmlformats.org/drawingml/2006/main"/>
-                </wp:cNvGraphicFramePr>
-                <a:graphic xmlns:a="http://schemas.openxmlformats.org/drawingml/2006/main">
-                  <a:graphicData uri="http://schemas.microsoft.com/office/word/2010/wordprocessingShape">
-                    <wps:wsp>
-                      <wps:cNvSpPr txBox="1">
-                        <a:spLocks noChangeArrowheads="1"/>
-                      </wps:cNvSpPr>
-                      <wps:spPr bwMode="auto">
-                        <a:xfrm>
-                          <a:off x="0" y="0"/>
-                          <a:ext cx="6592570" cy="1557020"/>
-                        </a:xfrm>
-                        <a:prstGeom prst="rect">
-                          <a:avLst/>
-                        </a:prstGeom>
-                        <a:solidFill>
-                          <a:srgbClr val="FFFFFF"/>
-                        </a:solidFill>
-                        <a:ln w="9525">
-                          <a:solidFill>
-                            <a:srgbClr val="000000"/>
-                          </a:solidFill>
-                          <a:miter lim="800000"/>
-                          <a:headEnd/>
-                          <a:tailEnd/>
-                        </a:ln>
-                      </wps:spPr>
-                      <wps:txbx>
-                        <w:txbxContent>
-                          <w:p>
-                            <w:pPr>
-                              <w:pStyle w:val="4emePage"/>
-                              <w:rPr>
-                                <w:rStyle w:val="Accentuationintense"/>
-                                <w:i w:val="0"/>
-                                <w:iCs w:val="0"/>
-                                <w:color w:val="auto"/>
-                              </w:rPr>
-                            </w:pPr>
-                            <w:r>
-                              <w:rPr>
-                                <w:rStyle w:val="Accentuationintense"/>
-                                <w:i w:val="0"/>
-                                <w:iCs w:val="0"/>
-                                <w:color w:val="auto"/>
-                              </w:rPr>
-                              <w:t>Mots clés :</w:t>
-                            </w:r>
-                          </w:p>
-                          <w:p/>
-                        </w:txbxContent>
-                      </wps:txbx>
-                      <wps:bodyPr rot="0" vert="horz" wrap="square" lIns="91440" tIns="45720" rIns="91440" bIns="45720" anchor="t" anchorCtr="0">
-                        <a:noAutofit/>
-                      </wps:bodyPr>
-                    </wps:wsp>
-                  </a:graphicData>
-                </a:graphic>
-                <wp14:sizeRelH relativeFrom="margin">
-                  <wp14:pctWidth>0</wp14:pctWidth>
-                </wp14:sizeRelH>
-                <wp14:sizeRelV relativeFrom="margin">
-                  <wp14:pctHeight>0</wp14:pctHeight>
-                </wp14:sizeRelV>
-              </wp:anchor>
-            </w:drawing>
-          </mc:Choice>
-          <mc:Fallback>
-            <w:pict>
-              <v:shape w14:anchorId="59F00D35" id="_x0000_s1034" type="#_x0000_t202" style="position:absolute;left:0;text-align:left;margin-left:-34.4pt;margin-top:448.25pt;width:519.1pt;height:122.6pt;z-index:251688448;visibility:visible;mso-wrap-style:square;mso-width-percent:0;mso-height-percent:0;mso-wrap-distance-left:9pt;mso-wrap-distance-top:3.6pt;mso-wrap-distance-right:9pt;mso-wrap-distance-bottom:3.6pt;mso-position-horizontal:absolute;mso-position-horizontal-relative:margin;mso-position-vertical:absolute;mso-position-vertical-relative:text;mso-width-percent:0;mso-height-percent:0;mso-width-relative:margin;mso-height-relative:margin;v-text-anchor:top" o:gfxdata="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">
-                <v:textbox>
-                  <w:txbxContent>
-                    <w:p>
-                      <w:pPr>
-                        <w:pStyle w:val="4emePage"/>
-                        <w:rPr>
-                          <w:rStyle w:val="Accentuationintense"/>
-                          <w:i w:val="0"/>
-                          <w:iCs w:val="0"/>
-                          <w:color w:val="auto"/>
-                        </w:rPr>
-                      </w:pPr>
-                      <w:r>
-                        <w:rPr>
-                          <w:rStyle w:val="Accentuationintense"/>
-                          <w:i w:val="0"/>
-                          <w:iCs w:val="0"/>
-                          <w:color w:val="auto"/>
-                        </w:rPr>
-                        <w:t>Mots clés :</w:t>
-                      </w:r>
-                    </w:p>
-                    <w:p/>
-                  </w:txbxContent>
-                </v:textbox>
-                <w10:wrap type="square" anchorx="margin"/>
-              </v:shape>
-            </w:pict>
-          </mc:Fallback>
-        </mc:AlternateContent>
-      </w:r>
-    </w:p>
     <w:sectPr>
-      <w:footerReference w:type="default" r:id="rId24"/>
+      <w:footerReference w:type="default" r:id="rId23"/>
       <w:type w:val="evenPage"/>
       <w:pgSz w:w="11906" w:h="16838"/>
       <w:pgMar w:top="1417" w:right="1417" w:bottom="1417" w:left="1417" w:header="708" w:footer="708" w:gutter="0"/>
@@ -4591,7 +5492,15 @@
       <w:sdtEndPr/>
       <w:sdtContent>
         <w:r>
-          <w:t>Noms et prénoms des étudiants du projet</w:t>
+          <w:t xml:space="preserve">Gaël Journet Jean-François </w:t>
+        </w:r>
+        <w:proofErr w:type="spellStart"/>
+        <w:r>
+          <w:t>Marcourt</w:t>
+        </w:r>
+        <w:proofErr w:type="spellEnd"/>
+        <w:r>
+          <w:t xml:space="preserve"> Nathan Ozimek</w:t>
         </w:r>
       </w:sdtContent>
     </w:sdt>
@@ -4600,115 +5509,6 @@
 </file>
 
 <file path=word/footer5.xml><?xml version="1.0" encoding="utf-8"?>
-<w:ftr xmlns:wpc="http://schemas.microsoft.com/office/word/2010/wordprocessingCanvas" xmlns:cx="http://schemas.microsoft.com/office/drawing/2014/chartex" xmlns:cx1="http://schemas.microsoft.com/office/drawing/2015/9/8/chartex" xmlns:cx2="http://schemas.microsoft.com/office/drawing/2015/10/21/chartex" xmlns:cx3="http://schemas.microsoft.com/office/drawing/2016/5/9/chartex" xmlns:cx4="http://schemas.microsoft.com/office/drawing/2016/5/10/chartex" xmlns:cx5="http://schemas.microsoft.com/office/drawing/2016/5/11/chartex" xmlns:cx6="http://schemas.microsoft.com/office/drawing/2016/5/12/chartex" xmlns:cx7="http://schemas.microsoft.com/office/drawing/2016/5/13/chartex" xmlns:cx8="http://schemas.microsoft.com/office/drawing/2016/5/14/chartex" xmlns:mc="http://schemas.openxmlformats.org/markup-compatibility/2006" xmlns:aink="http://schemas.microsoft.com/office/drawing/2016/ink" xmlns:am3d="http://schemas.microsoft.com/office/drawing/2017/model3d" xmlns:o="urn:schemas-microsoft-com:office:office" xmlns:r="http://schemas.openxmlformats.org/officeDocument/2006/relationships" xmlns:m="http://schemas.openxmlformats.org/officeDocument/2006/math" xmlns:v="urn:schemas-microsoft-com:vml" xmlns:wp14="http://schemas.microsoft.com/office/word/2010/wordprocessingDrawing" xmlns:wp="http://schemas.openxmlformats.org/drawingml/2006/wordprocessingDrawing" xmlns:w10="urn:schemas-microsoft-com:office:word" xmlns:w="http://schemas.openxmlformats.org/wordprocessingml/2006/main" xmlns:w14="http://schemas.microsoft.com/office/word/2010/wordml" xmlns:w15="http://schemas.microsoft.com/office/word/2012/wordml" xmlns:w16cex="http://schemas.microsoft.com/office/word/2018/wordml/cex" xmlns:w16cid="http://schemas.microsoft.com/office/word/2016/wordml/cid" xmlns:w16="http://schemas.microsoft.com/office/word/2018/wordml" xmlns:w16sdtdh="http://schemas.microsoft.com/office/word/2020/wordml/sdtdatahash" xmlns:w16se="http://schemas.microsoft.com/office/word/2015/wordml/symex" xmlns:wpg="http://schemas.microsoft.com/office/word/2010/wordprocessingGroup" xmlns:wpi="http://schemas.microsoft.com/office/word/2010/wordprocessingInk" xmlns:wne="http://schemas.microsoft.com/office/word/2006/wordml" xmlns:wps="http://schemas.microsoft.com/office/word/2010/wordprocessingShape" mc:Ignorable="w14 w15 w16se w16cid w16 w16cex w16sdtdh wp14">
-  <w:p>
-    <w:pPr>
-      <w:pStyle w:val="Pieddepage"/>
-    </w:pPr>
-    <w:sdt>
-      <w:sdtPr>
-        <w:alias w:val="Auteur "/>
-        <w:tag w:val=""/>
-        <w:id w:val="-138812524"/>
-        <w:placeholder>
-          <w:docPart w:val="E22BE297F7834FAFB630E72262630CFD"/>
-        </w:placeholder>
-        <w:dataBinding w:prefixMappings="xmlns:ns0='http://purl.org/dc/elements/1.1/' xmlns:ns1='http://schemas.openxmlformats.org/package/2006/metadata/core-properties' " w:xpath="/ns1:coreProperties[1]/ns0:creator[1]" w:storeItemID="{6C3C8BC8-F283-45AE-878A-BAB7291924A1}"/>
-        <w:text/>
-      </w:sdtPr>
-      <w:sdtEndPr/>
-      <w:sdtContent>
-        <w:r>
-          <w:t>Noms et prénoms des étudiants du projet</w:t>
-        </w:r>
-      </w:sdtContent>
-    </w:sdt>
-    <w:r>
-      <w:ptab w:relativeTo="margin" w:alignment="right" w:leader="none"/>
-    </w:r>
-    <w:r>
-      <w:t xml:space="preserve">Page </w:t>
-    </w:r>
-    <w:r>
-      <w:rPr>
-        <w:b/>
-        <w:bCs/>
-      </w:rPr>
-      <w:fldChar w:fldCharType="begin"/>
-    </w:r>
-    <w:r>
-      <w:rPr>
-        <w:b/>
-        <w:bCs/>
-      </w:rPr>
-      <w:instrText>PAGE  \* Arabic  \* MERGEFORMAT</w:instrText>
-    </w:r>
-    <w:r>
-      <w:rPr>
-        <w:b/>
-        <w:bCs/>
-      </w:rPr>
-      <w:fldChar w:fldCharType="separate"/>
-    </w:r>
-    <w:r>
-      <w:rPr>
-        <w:b/>
-        <w:bCs/>
-        <w:noProof/>
-      </w:rPr>
-      <w:t>3</w:t>
-    </w:r>
-    <w:r>
-      <w:rPr>
-        <w:b/>
-        <w:bCs/>
-      </w:rPr>
-      <w:fldChar w:fldCharType="end"/>
-    </w:r>
-    <w:r>
-      <w:t xml:space="preserve"> sur </w:t>
-    </w:r>
-    <w:r>
-      <w:rPr>
-        <w:b/>
-        <w:bCs/>
-      </w:rPr>
-      <w:fldChar w:fldCharType="begin"/>
-    </w:r>
-    <w:r>
-      <w:rPr>
-        <w:b/>
-        <w:bCs/>
-      </w:rPr>
-      <w:instrText xml:space="preserve"> SECTIONPAGES   \* MERGEFORMAT </w:instrText>
-    </w:r>
-    <w:r>
-      <w:rPr>
-        <w:b/>
-        <w:bCs/>
-      </w:rPr>
-      <w:fldChar w:fldCharType="separate"/>
-    </w:r>
-    <w:r>
-      <w:rPr>
-        <w:b/>
-        <w:bCs/>
-        <w:noProof/>
-      </w:rPr>
-      <w:t>11</w:t>
-    </w:r>
-    <w:r>
-      <w:rPr>
-        <w:b/>
-        <w:bCs/>
-      </w:rPr>
-      <w:fldChar w:fldCharType="end"/>
-    </w:r>
-  </w:p>
-</w:ftr>
-</file>
-
-<file path=word/footer6.xml><?xml version="1.0" encoding="utf-8"?>
 <w:ftr xmlns:wpc="http://schemas.microsoft.com/office/word/2010/wordprocessingCanvas" xmlns:cx="http://schemas.microsoft.com/office/drawing/2014/chartex" xmlns:cx1="http://schemas.microsoft.com/office/drawing/2015/9/8/chartex" xmlns:cx2="http://schemas.microsoft.com/office/drawing/2015/10/21/chartex" xmlns:cx3="http://schemas.microsoft.com/office/drawing/2016/5/9/chartex" xmlns:cx4="http://schemas.microsoft.com/office/drawing/2016/5/10/chartex" xmlns:cx5="http://schemas.microsoft.com/office/drawing/2016/5/11/chartex" xmlns:cx6="http://schemas.microsoft.com/office/drawing/2016/5/12/chartex" xmlns:cx7="http://schemas.microsoft.com/office/drawing/2016/5/13/chartex" xmlns:cx8="http://schemas.microsoft.com/office/drawing/2016/5/14/chartex" xmlns:mc="http://schemas.openxmlformats.org/markup-compatibility/2006" xmlns:aink="http://schemas.microsoft.com/office/drawing/2016/ink" xmlns:am3d="http://schemas.microsoft.com/office/drawing/2017/model3d" xmlns:o="urn:schemas-microsoft-com:office:office" xmlns:r="http://schemas.openxmlformats.org/officeDocument/2006/relationships" xmlns:m="http://schemas.openxmlformats.org/officeDocument/2006/math" xmlns:v="urn:schemas-microsoft-com:vml" xmlns:wp14="http://schemas.microsoft.com/office/word/2010/wordprocessingDrawing" xmlns:wp="http://schemas.openxmlformats.org/drawingml/2006/wordprocessingDrawing" xmlns:w10="urn:schemas-microsoft-com:office:word" xmlns:w="http://schemas.openxmlformats.org/wordprocessingml/2006/main" xmlns:w14="http://schemas.microsoft.com/office/word/2010/wordml" xmlns:w15="http://schemas.microsoft.com/office/word/2012/wordml" xmlns:w16cex="http://schemas.microsoft.com/office/word/2018/wordml/cex" xmlns:w16cid="http://schemas.microsoft.com/office/word/2016/wordml/cid" xmlns:w16="http://schemas.microsoft.com/office/word/2018/wordml" xmlns:w16sdtdh="http://schemas.microsoft.com/office/word/2020/wordml/sdtdatahash" xmlns:w16se="http://schemas.microsoft.com/office/word/2015/wordml/symex" xmlns:wpg="http://schemas.microsoft.com/office/word/2010/wordprocessingGroup" xmlns:wpi="http://schemas.microsoft.com/office/word/2010/wordprocessingInk" xmlns:wne="http://schemas.microsoft.com/office/word/2006/wordml" xmlns:wps="http://schemas.microsoft.com/office/word/2010/wordprocessingShape" mc:Ignorable="w14 w15 w16se w16cid w16 w16cex w16sdtdh wp14">
   <w:p>
     <w:pPr>
@@ -4728,7 +5528,15 @@
       <w:sdtEndPr/>
       <w:sdtContent>
         <w:r>
-          <w:t>Noms et prénoms des étudiants du projet</w:t>
+          <w:t xml:space="preserve">Gaël Journet Jean-François </w:t>
+        </w:r>
+        <w:proofErr w:type="spellStart"/>
+        <w:r>
+          <w:t>Marcourt</w:t>
+        </w:r>
+        <w:proofErr w:type="spellEnd"/>
+        <w:r>
+          <w:t xml:space="preserve"> Nathan Ozimek</w:t>
         </w:r>
       </w:sdtContent>
     </w:sdt>
@@ -4805,9 +5613,11 @@
       </w:sdtPr>
       <w:sdtEndPr/>
       <w:sdtContent>
+        <w:proofErr w:type="spellStart"/>
         <w:r>
           <w:t>Tuniv</w:t>
         </w:r>
+        <w:proofErr w:type="spellEnd"/>
       </w:sdtContent>
     </w:sdt>
     <w:r>
@@ -7087,41 +7897,25 @@
       <w:rFonts w:ascii="Calibri" w:eastAsia="Calibri" w:hAnsi="Calibri" w:cs="F"/>
     </w:rPr>
   </w:style>
+  <w:style w:type="paragraph" w:styleId="TM3">
+    <w:name w:val="toc 3"/>
+    <w:basedOn w:val="Normal"/>
+    <w:next w:val="Normal"/>
+    <w:autoRedefine/>
+    <w:uiPriority w:val="39"/>
+    <w:unhideWhenUsed/>
+    <w:rsid w:val="00A4484B"/>
+    <w:pPr>
+      <w:spacing w:after="100"/>
+      <w:ind w:left="440"/>
+    </w:pPr>
+  </w:style>
 </w:styles>
 </file>
 
 <file path=word/glossary/document.xml><?xml version="1.0" encoding="utf-8"?>
 <w:glossaryDocument xmlns:wpc="http://schemas.microsoft.com/office/word/2010/wordprocessingCanvas" xmlns:cx="http://schemas.microsoft.com/office/drawing/2014/chartex" xmlns:cx1="http://schemas.microsoft.com/office/drawing/2015/9/8/chartex" xmlns:cx2="http://schemas.microsoft.com/office/drawing/2015/10/21/chartex" xmlns:cx3="http://schemas.microsoft.com/office/drawing/2016/5/9/chartex" xmlns:cx4="http://schemas.microsoft.com/office/drawing/2016/5/10/chartex" xmlns:cx5="http://schemas.microsoft.com/office/drawing/2016/5/11/chartex" xmlns:cx6="http://schemas.microsoft.com/office/drawing/2016/5/12/chartex" xmlns:cx7="http://schemas.microsoft.com/office/drawing/2016/5/13/chartex" xmlns:cx8="http://schemas.microsoft.com/office/drawing/2016/5/14/chartex" xmlns:mc="http://schemas.openxmlformats.org/markup-compatibility/2006" xmlns:aink="http://schemas.microsoft.com/office/drawing/2016/ink" xmlns:am3d="http://schemas.microsoft.com/office/drawing/2017/model3d" xmlns:o="urn:schemas-microsoft-com:office:office" xmlns:r="http://schemas.openxmlformats.org/officeDocument/2006/relationships" xmlns:m="http://schemas.openxmlformats.org/officeDocument/2006/math" xmlns:v="urn:schemas-microsoft-com:vml" xmlns:wp14="http://schemas.microsoft.com/office/word/2010/wordprocessingDrawing" xmlns:wp="http://schemas.openxmlformats.org/drawingml/2006/wordprocessingDrawing" xmlns:w10="urn:schemas-microsoft-com:office:word" xmlns:w="http://schemas.openxmlformats.org/wordprocessingml/2006/main" xmlns:w14="http://schemas.microsoft.com/office/word/2010/wordml" xmlns:w15="http://schemas.microsoft.com/office/word/2012/wordml" xmlns:w16cex="http://schemas.microsoft.com/office/word/2018/wordml/cex" xmlns:w16cid="http://schemas.microsoft.com/office/word/2016/wordml/cid" xmlns:w16="http://schemas.microsoft.com/office/word/2018/wordml" xmlns:w16sdtdh="http://schemas.microsoft.com/office/word/2020/wordml/sdtdatahash" xmlns:w16se="http://schemas.microsoft.com/office/word/2015/wordml/symex" xmlns:wpg="http://schemas.microsoft.com/office/word/2010/wordprocessingGroup" xmlns:wpi="http://schemas.microsoft.com/office/word/2010/wordprocessingInk" xmlns:wne="http://schemas.microsoft.com/office/word/2006/wordml" xmlns:wps="http://schemas.microsoft.com/office/word/2010/wordprocessingShape" mc:Ignorable="w14 w15 w16se w16cid w16 w16cex w16sdtdh wp14">
   <w:docParts>
-    <w:docPart>
-      <w:docPartPr>
-        <w:name w:val="E22BE297F7834FAFB630E72262630CFD"/>
-        <w:category>
-          <w:name w:val="Général"/>
-          <w:gallery w:val="placeholder"/>
-        </w:category>
-        <w:types>
-          <w:type w:val="bbPlcHdr"/>
-        </w:types>
-        <w:behaviors>
-          <w:behavior w:val="content"/>
-        </w:behaviors>
-        <w:guid w:val="{07D31E44-CC5E-48FD-A85D-758AD04E9B25}"/>
-      </w:docPartPr>
-      <w:docPartBody>
-        <w:p>
-          <w:pPr>
-            <w:pStyle w:val="E22BE297F7834FAFB630E72262630CFD"/>
-          </w:pPr>
-          <w:r>
-            <w:rPr>
-              <w:rStyle w:val="Textedelespacerserv"/>
-            </w:rPr>
-            <w:t>[Auteur ]</w:t>
-          </w:r>
-        </w:p>
-      </w:docPartBody>
-    </w:docPart>
     <w:docPart>
       <w:docPartPr>
         <w:name w:val="F7D38F6044174F668F44C1058B2848A9"/>

</xml_diff>